<commit_message>
Updated the BuildServer_config file
</commit_message>
<xml_diff>
--- a/Documentation/Documents/BuildServer_config.docx
+++ b/Documentation/Documents/BuildServer_config.docx
@@ -29,10 +29,24 @@
       <w:pPr>
         <w:pStyle w:val="Heading1"/>
       </w:pPr>
+      <w:proofErr w:type="spellStart"/>
       <w:r>
         <w:rPr>
           <w:color w:val="auto"/>
         </w:rPr>
+        <w:t>Build_Jenkins_Sandbox</w:t>
+      </w:r>
+      <w:proofErr w:type="spellEnd"/>
+      <w:r>
+        <w:rPr>
+          <w:color w:val="auto"/>
+        </w:rPr>
+        <w:t xml:space="preserve"> </w:t>
+      </w:r>
+      <w:r>
+        <w:rPr>
+          <w:color w:val="auto"/>
+        </w:rPr>
         <w:t xml:space="preserve">IP address : </w:t>
       </w:r>
       <w:r>
@@ -43,6 +57,43 @@
       <w:pPr>
         <w:pStyle w:val="Heading1"/>
       </w:pPr>
+      <w:proofErr w:type="spellStart"/>
+      <w:r>
+        <w:rPr>
+          <w:color w:val="auto"/>
+        </w:rPr>
+        <w:t>Build_Jenkins_</w:t>
+      </w:r>
+      <w:r>
+        <w:rPr>
+          <w:color w:val="auto"/>
+        </w:rPr>
+        <w:t>Gold</w:t>
+      </w:r>
+      <w:proofErr w:type="spellEnd"/>
+      <w:r>
+        <w:rPr>
+          <w:color w:val="auto"/>
+        </w:rPr>
+        <w:t xml:space="preserve"> </w:t>
+      </w:r>
+      <w:r>
+        <w:rPr>
+          <w:color w:val="auto"/>
+        </w:rPr>
+        <w:t xml:space="preserve">IP address : </w:t>
+      </w:r>
+      <w:r>
+        <w:t>172.28.25.1</w:t>
+      </w:r>
+      <w:r>
+        <w:t>36</w:t>
+      </w:r>
+    </w:p>
+    <w:p>
+      <w:pPr>
+        <w:pStyle w:val="Heading1"/>
+      </w:pPr>
       <w:r>
         <w:t>Install Java</w:t>
       </w:r>
@@ -60,6 +111,8 @@
       <w:r>
         <w:t>Site:</w:t>
       </w:r>
+      <w:bookmarkStart w:id="0" w:name="_GoBack"/>
+      <w:bookmarkEnd w:id="0"/>
     </w:p>
     <w:p>
       <w:r>
@@ -317,8 +370,6 @@
         </w:rPr>
         <w:t>c</w:t>
       </w:r>
-      <w:bookmarkStart w:id="0" w:name="_GoBack"/>
-      <w:bookmarkEnd w:id="0"/>
       <w:r>
         <w:rPr>
           <w:color w:val="00B050"/>
@@ -536,6 +587,7 @@
         <w:rPr>
           <w:color w:val="2F5496" w:themeColor="accent1" w:themeShade="BF"/>
         </w:rPr>
+        <w:lastRenderedPageBreak/>
         <w:t xml:space="preserve">Java </w:t>
       </w:r>
       <w:proofErr w:type="spellStart"/>
@@ -2508,6 +2560,7 @@
     <w:lsdException w:name="HTML Sample" w:semiHidden="1" w:unhideWhenUsed="1"/>
     <w:lsdException w:name="HTML Typewriter" w:semiHidden="1" w:unhideWhenUsed="1"/>
     <w:lsdException w:name="HTML Variable" w:semiHidden="1" w:unhideWhenUsed="1"/>
+    <w:lsdException w:name="Normal Table" w:semiHidden="1" w:unhideWhenUsed="1"/>
     <w:lsdException w:name="annotation subject" w:semiHidden="1" w:unhideWhenUsed="1"/>
     <w:lsdException w:name="No List" w:semiHidden="1" w:unhideWhenUsed="1"/>
     <w:lsdException w:name="Outline List 1" w:semiHidden="1" w:unhideWhenUsed="1"/>
@@ -2554,8 +2607,10 @@
     <w:lsdException w:name="Table Subtle 2" w:semiHidden="1" w:unhideWhenUsed="1"/>
     <w:lsdException w:name="Table Web 1" w:semiHidden="1" w:unhideWhenUsed="1"/>
     <w:lsdException w:name="Table Web 2" w:semiHidden="1" w:unhideWhenUsed="1"/>
+    <w:lsdException w:name="Table Web 3" w:semiHidden="1" w:unhideWhenUsed="1"/>
     <w:lsdException w:name="Balloon Text" w:semiHidden="1" w:unhideWhenUsed="1"/>
     <w:lsdException w:name="Table Grid" w:uiPriority="39"/>
+    <w:lsdException w:name="Table Theme" w:semiHidden="1" w:unhideWhenUsed="1"/>
     <w:lsdException w:name="Placeholder Text" w:semiHidden="1"/>
     <w:lsdException w:name="No Spacing" w:uiPriority="1" w:qFormat="1"/>
     <w:lsdException w:name="Light Shading" w:uiPriority="60"/>

</xml_diff>

<commit_message>
Updated BuildServer_config with Artifactory instructions
</commit_message>
<xml_diff>
--- a/Documentation/Documents/BuildServer_config.docx
+++ b/Documentation/Documents/BuildServer_config.docx
@@ -7,112 +7,130 @@
         <w:pStyle w:val="Title"/>
         <w:jc w:val="center"/>
       </w:pPr>
-      <w:r>
-        <w:t>Build Server configuration</w:t>
-      </w:r>
-    </w:p>
-    <w:p>
-      <w:pPr>
-        <w:pStyle w:val="Heading1"/>
-      </w:pPr>
-      <w:r>
-        <w:rPr>
-          <w:color w:val="auto"/>
-        </w:rPr>
-        <w:t xml:space="preserve">Op System: </w:t>
-      </w:r>
-      <w:r>
-        <w:t>Ubuntu 16.04</w:t>
-      </w:r>
-    </w:p>
-    <w:p>
-      <w:pPr>
-        <w:pStyle w:val="Heading1"/>
-      </w:pPr>
-      <w:proofErr w:type="spellStart"/>
-      <w:r>
-        <w:rPr>
-          <w:color w:val="auto"/>
-        </w:rPr>
-        <w:t>Build_Jenkins_Sandbox</w:t>
-      </w:r>
-      <w:proofErr w:type="spellEnd"/>
-      <w:r>
-        <w:rPr>
-          <w:color w:val="auto"/>
-        </w:rPr>
-        <w:t xml:space="preserve"> </w:t>
-      </w:r>
-      <w:r>
-        <w:rPr>
-          <w:color w:val="auto"/>
-        </w:rPr>
-        <w:t xml:space="preserve">IP address : </w:t>
-      </w:r>
-      <w:r>
-        <w:t>172.28.25.123</w:t>
-      </w:r>
-    </w:p>
-    <w:p>
-      <w:pPr>
-        <w:pStyle w:val="Heading1"/>
-      </w:pPr>
-      <w:proofErr w:type="spellStart"/>
-      <w:r>
-        <w:rPr>
-          <w:color w:val="auto"/>
-        </w:rPr>
-        <w:t>Build_Jenkins_</w:t>
-      </w:r>
-      <w:r>
-        <w:rPr>
-          <w:color w:val="auto"/>
-        </w:rPr>
-        <w:t>Gold</w:t>
-      </w:r>
-      <w:proofErr w:type="spellEnd"/>
-      <w:r>
-        <w:rPr>
-          <w:color w:val="auto"/>
-        </w:rPr>
-        <w:t xml:space="preserve"> </w:t>
-      </w:r>
-      <w:r>
-        <w:rPr>
-          <w:color w:val="auto"/>
-        </w:rPr>
-        <w:t xml:space="preserve">IP address : </w:t>
-      </w:r>
-      <w:r>
-        <w:t>172.28.25.1</w:t>
-      </w:r>
-      <w:r>
-        <w:t>36</w:t>
-      </w:r>
-    </w:p>
-    <w:p>
-      <w:pPr>
-        <w:pStyle w:val="Heading1"/>
-      </w:pPr>
-      <w:r>
-        <w:t>Install Java</w:t>
-      </w:r>
-      <w:r>
-        <w:t>:</w:t>
-      </w:r>
-    </w:p>
-    <w:p>
-      <w:pPr>
-        <w:pStyle w:val="Heading3"/>
-      </w:pPr>
-      <w:r>
-        <w:t xml:space="preserve">Download </w:t>
-      </w:r>
-      <w:r>
-        <w:t>Site:</w:t>
-      </w:r>
       <w:bookmarkStart w:id="0" w:name="_GoBack"/>
       <w:bookmarkEnd w:id="0"/>
+      <w:r>
+        <w:t>Build Server configuration</w:t>
+      </w:r>
+    </w:p>
+    <w:p>
+      <w:r>
+        <w:t>@ Mary Walsh McGinty</w:t>
+      </w:r>
+    </w:p>
+    <w:p>
+      <w:pPr>
+        <w:pStyle w:val="Heading1"/>
+      </w:pPr>
+      <w:r>
+        <w:rPr>
+          <w:color w:val="auto"/>
+        </w:rPr>
+        <w:t xml:space="preserve">Op System: </w:t>
+      </w:r>
+      <w:r>
+        <w:t>Ubuntu 16.04</w:t>
+      </w:r>
+    </w:p>
+    <w:p>
+      <w:pPr>
+        <w:pStyle w:val="Heading1"/>
+        <w:rPr>
+          <w:sz w:val="28"/>
+          <w:szCs w:val="28"/>
+        </w:rPr>
+      </w:pPr>
+      <w:r>
+        <w:rPr>
+          <w:color w:val="auto"/>
+          <w:sz w:val="28"/>
+          <w:szCs w:val="28"/>
+        </w:rPr>
+        <w:t>Build</w:t>
+      </w:r>
+      <w:r>
+        <w:rPr>
+          <w:color w:val="auto"/>
+          <w:sz w:val="28"/>
+          <w:szCs w:val="28"/>
+        </w:rPr>
+        <w:t xml:space="preserve">_Jenkins_server </w:t>
+      </w:r>
+      <w:r>
+        <w:rPr>
+          <w:color w:val="auto"/>
+          <w:sz w:val="28"/>
+          <w:szCs w:val="28"/>
+        </w:rPr>
+        <w:t xml:space="preserve">IP address : </w:t>
+      </w:r>
+      <w:r>
+        <w:rPr>
+          <w:color w:val="auto"/>
+          <w:sz w:val="28"/>
+          <w:szCs w:val="28"/>
+        </w:rPr>
+        <w:t xml:space="preserve">(Gold) </w:t>
+      </w:r>
+      <w:r>
+        <w:rPr>
+          <w:sz w:val="28"/>
+          <w:szCs w:val="28"/>
+        </w:rPr>
+        <w:t>172.28.25.136</w:t>
+      </w:r>
+      <w:r>
+        <w:rPr>
+          <w:color w:val="auto"/>
+          <w:sz w:val="28"/>
+          <w:szCs w:val="28"/>
+        </w:rPr>
+        <w:t xml:space="preserve"> </w:t>
+      </w:r>
+      <w:r>
+        <w:rPr>
+          <w:color w:val="auto"/>
+          <w:sz w:val="28"/>
+          <w:szCs w:val="28"/>
+        </w:rPr>
+        <w:t xml:space="preserve">,  </w:t>
+      </w:r>
+      <w:r>
+        <w:rPr>
+          <w:color w:val="auto"/>
+          <w:sz w:val="28"/>
+          <w:szCs w:val="28"/>
+        </w:rPr>
+        <w:t xml:space="preserve">(Sandbox) </w:t>
+      </w:r>
+      <w:r>
+        <w:rPr>
+          <w:sz w:val="28"/>
+          <w:szCs w:val="28"/>
+        </w:rPr>
+        <w:t>172.28.25.123</w:t>
+      </w:r>
+      <w:r>
+        <w:rPr>
+          <w:sz w:val="28"/>
+          <w:szCs w:val="28"/>
+        </w:rPr>
+        <w:t xml:space="preserve">  </w:t>
+      </w:r>
+      <w:r>
+        <w:t xml:space="preserve"> Java</w:t>
+      </w:r>
+    </w:p>
+    <w:p>
+      <w:pPr>
+        <w:pStyle w:val="Heading3"/>
+      </w:pPr>
+      <w:r>
+        <w:t xml:space="preserve">Download </w:t>
+      </w:r>
+      <w:r>
+        <w:t>Site:</w:t>
+      </w:r>
     </w:p>
     <w:p>
       <w:r>
@@ -176,7 +194,7 @@
           <w:ilvl w:val="0"/>
           <w:numId w:val="2"/>
         </w:numPr>
-        <w:ind w:left="709"/>
+        <w:ind w:left="709" w:hanging="425"/>
       </w:pPr>
       <w:r>
         <w:t xml:space="preserve">create a directory in the </w:t>
@@ -213,21 +231,7 @@
         <w:rPr>
           <w:color w:val="00B050"/>
         </w:rPr>
-        <w:t>sudo tar -</w:t>
-      </w:r>
-      <w:proofErr w:type="spellStart"/>
-      <w:r>
-        <w:rPr>
-          <w:color w:val="00B050"/>
-        </w:rPr>
-        <w:t>xzvf</w:t>
-      </w:r>
-      <w:proofErr w:type="spellEnd"/>
-      <w:r>
-        <w:rPr>
-          <w:color w:val="00B050"/>
-        </w:rPr>
-        <w:t xml:space="preserve">  jdk-11.02_linux-x64_bin.tar.gz  -C</w:t>
+        <w:t>sudo tar -xzvf  jdk-11.02_linux-x64_bin.tar.gz  -C</w:t>
       </w:r>
       <w:r>
         <w:rPr>
@@ -274,13 +278,8 @@
         <w:t>z</w:t>
       </w:r>
       <w:r>
-        <w:t xml:space="preserve">= </w:t>
-      </w:r>
-      <w:proofErr w:type="spellStart"/>
-      <w:r>
-        <w:t>gunzip</w:t>
-      </w:r>
-      <w:proofErr w:type="spellEnd"/>
+        <w:t>= gunzip</w:t>
+      </w:r>
       <w:r>
         <w:t xml:space="preserve">/unzipping </w:t>
       </w:r>
@@ -394,21 +393,7 @@
         <w:rPr>
           <w:color w:val="00B050"/>
         </w:rPr>
-        <w:t xml:space="preserve">udo </w:t>
-      </w:r>
-      <w:proofErr w:type="spellStart"/>
-      <w:r>
-        <w:rPr>
-          <w:color w:val="00B050"/>
-        </w:rPr>
-        <w:t>nano</w:t>
-      </w:r>
-      <w:proofErr w:type="spellEnd"/>
-      <w:r>
-        <w:rPr>
-          <w:color w:val="00B050"/>
-        </w:rPr>
-        <w:t xml:space="preserve"> </w:t>
+        <w:t xml:space="preserve">udo nano </w:t>
       </w:r>
       <w:r>
         <w:rPr>
@@ -587,28 +572,19 @@
         <w:rPr>
           <w:color w:val="2F5496" w:themeColor="accent1" w:themeShade="BF"/>
         </w:rPr>
+        <w:t>Java HotSpot(TM) 64-Bit Server VM (build 25.201-b09, mixed mode)</w:t>
+      </w:r>
+      <w:r>
+        <w:rPr>
+          <w:color w:val="2F5496" w:themeColor="accent1" w:themeShade="BF"/>
+        </w:rPr>
+        <w:br w:type="page"/>
+      </w:r>
+    </w:p>
+    <w:p>
+      <w:r>
         <w:lastRenderedPageBreak/>
-        <w:t xml:space="preserve">Java </w:t>
-      </w:r>
-      <w:proofErr w:type="spellStart"/>
-      <w:r>
-        <w:rPr>
-          <w:color w:val="2F5496" w:themeColor="accent1" w:themeShade="BF"/>
-        </w:rPr>
-        <w:t>HotSpot</w:t>
-      </w:r>
-      <w:proofErr w:type="spellEnd"/>
-      <w:r>
-        <w:rPr>
-          <w:color w:val="2F5496" w:themeColor="accent1" w:themeShade="BF"/>
-        </w:rPr>
-        <w:t>(TM) 64-Bit Server VM (build 25.201-b09, mixed mode)</w:t>
-      </w:r>
-      <w:r>
-        <w:rPr>
-          <w:color w:val="2F5496" w:themeColor="accent1" w:themeShade="BF"/>
-        </w:rPr>
-        <w:br w:type="page"/>
+        <w:t>@Liam Whorriskey</w:t>
       </w:r>
     </w:p>
     <w:p>
@@ -616,7 +592,6 @@
         <w:pStyle w:val="Heading1"/>
       </w:pPr>
       <w:r>
-        <w:lastRenderedPageBreak/>
         <w:t>Jenkins</w:t>
       </w:r>
     </w:p>
@@ -726,7 +701,7 @@
         <w:t>******</w:t>
       </w:r>
       <w:r>
-        <w:t>19</w:t>
+        <w:t>**</w:t>
       </w:r>
     </w:p>
     <w:p>
@@ -948,11 +923,9 @@
           <w:numId w:val="4"/>
         </w:numPr>
       </w:pPr>
-      <w:proofErr w:type="spellStart"/>
       <w:r>
         <w:t>Timestamper</w:t>
       </w:r>
-      <w:proofErr w:type="spellEnd"/>
     </w:p>
     <w:p>
       <w:pPr>
@@ -963,15 +936,7 @@
         </w:numPr>
       </w:pPr>
       <w:r>
-        <w:t xml:space="preserve">Workspace </w:t>
-      </w:r>
-      <w:proofErr w:type="spellStart"/>
-      <w:r>
-        <w:t>Cleanup</w:t>
-      </w:r>
-      <w:proofErr w:type="spellEnd"/>
-      <w:r>
-        <w:t xml:space="preserve"> Plugin</w:t>
+        <w:t>Workspace Cleanup Plugin</w:t>
       </w:r>
     </w:p>
     <w:p>
@@ -1011,11 +976,173 @@
       </w:r>
     </w:p>
     <w:p>
+      <w:r>
+        <w:lastRenderedPageBreak/>
+        <w:t>@Mary Walsh McGinty</w:t>
+      </w:r>
+    </w:p>
+    <w:p>
+      <w:r>
+        <w:t>Jenkins must be running before it can be accessed through LOCALHOST</w:t>
+      </w:r>
+    </w:p>
+    <w:p>
+      <w:pPr>
+        <w:rPr>
+          <w:color w:val="00B050"/>
+        </w:rPr>
+      </w:pPr>
+      <w:r>
+        <w:t xml:space="preserve">To start Jenkins: </w:t>
+      </w:r>
+      <w:r>
+        <w:rPr>
+          <w:color w:val="00B050"/>
+        </w:rPr>
+        <w:t>sudo systemctl sta</w:t>
+      </w:r>
+      <w:r>
+        <w:rPr>
+          <w:color w:val="00B050"/>
+        </w:rPr>
+        <w:t>rt</w:t>
+      </w:r>
+      <w:r>
+        <w:rPr>
+          <w:color w:val="00B050"/>
+        </w:rPr>
+        <w:t xml:space="preserve"> </w:t>
+      </w:r>
+      <w:r>
+        <w:rPr>
+          <w:color w:val="00B050"/>
+        </w:rPr>
+        <w:t>jenkins</w:t>
+      </w:r>
+    </w:p>
+    <w:p>
+      <w:r>
+        <w:t>To check if Jenkins is running:</w:t>
+      </w:r>
+      <w:r>
+        <w:t xml:space="preserve"> </w:t>
+      </w:r>
+      <w:r>
+        <w:rPr>
+          <w:color w:val="00B050"/>
+        </w:rPr>
+        <w:t xml:space="preserve">sudo systemctl status </w:t>
+      </w:r>
+      <w:r>
+        <w:rPr>
+          <w:color w:val="00B050"/>
+        </w:rPr>
+        <w:t>j</w:t>
+      </w:r>
+      <w:r>
+        <w:rPr>
+          <w:color w:val="00B050"/>
+        </w:rPr>
+        <w:t>enkins</w:t>
+      </w:r>
+    </w:p>
+    <w:p>
+      <w:pPr>
+        <w:rPr>
+          <w:color w:val="00B050"/>
+        </w:rPr>
+      </w:pPr>
+      <w:r>
+        <w:rPr>
+          <w:noProof/>
+          <w:color w:val="00B050"/>
+        </w:rPr>
+        <w:drawing>
+          <wp:inline distT="0" distB="0" distL="0" distR="0" wp14:anchorId="2F91DF50" wp14:editId="1F9370D0">
+            <wp:extent cx="3665220" cy="1414465"/>
+            <wp:effectExtent l="0" t="0" r="0" b="0"/>
+            <wp:docPr id="4" name="Picture 4" descr="A picture containing outdoor, text, building&#10;&#10;Description automatically generated"/>
+            <wp:cNvGraphicFramePr>
+              <a:graphicFrameLocks xmlns:a="http://schemas.openxmlformats.org/drawingml/2006/main" noChangeAspect="1"/>
+            </wp:cNvGraphicFramePr>
+            <a:graphic xmlns:a="http://schemas.openxmlformats.org/drawingml/2006/main">
+              <a:graphicData uri="http://schemas.openxmlformats.org/drawingml/2006/picture">
+                <pic:pic xmlns:pic="http://schemas.openxmlformats.org/drawingml/2006/picture">
+                  <pic:nvPicPr>
+                    <pic:cNvPr id="4" name="jenkinsStatus.PNG"/>
+                    <pic:cNvPicPr/>
+                  </pic:nvPicPr>
+                  <pic:blipFill>
+                    <a:blip r:embed="rId11">
+                      <a:extLst>
+                        <a:ext uri="{28A0092B-C50C-407E-A947-70E740481C1C}">
+                          <a14:useLocalDpi xmlns:a14="http://schemas.microsoft.com/office/drawing/2010/main" val="0"/>
+                        </a:ext>
+                      </a:extLst>
+                    </a:blip>
+                    <a:stretch>
+                      <a:fillRect/>
+                    </a:stretch>
+                  </pic:blipFill>
+                  <pic:spPr>
+                    <a:xfrm>
+                      <a:off x="0" y="0"/>
+                      <a:ext cx="3715012" cy="1433680"/>
+                    </a:xfrm>
+                    <a:prstGeom prst="rect">
+                      <a:avLst/>
+                    </a:prstGeom>
+                  </pic:spPr>
+                </pic:pic>
+              </a:graphicData>
+            </a:graphic>
+          </wp:inline>
+        </w:drawing>
+      </w:r>
+    </w:p>
+    <w:p>
+      <w:pPr>
+        <w:rPr>
+          <w:color w:val="00B050"/>
+        </w:rPr>
+      </w:pPr>
+      <w:r>
+        <w:t>To stop Jenkins</w:t>
+      </w:r>
+      <w:r>
+        <w:t xml:space="preserve">: </w:t>
+      </w:r>
+      <w:r>
+        <w:rPr>
+          <w:color w:val="00B050"/>
+        </w:rPr>
+        <w:t>sudo systemctl st</w:t>
+      </w:r>
+      <w:r>
+        <w:rPr>
+          <w:color w:val="00B050"/>
+        </w:rPr>
+        <w:t>op</w:t>
+      </w:r>
+      <w:r>
+        <w:rPr>
+          <w:color w:val="00B050"/>
+        </w:rPr>
+        <w:t xml:space="preserve"> </w:t>
+      </w:r>
+      <w:r>
+        <w:rPr>
+          <w:color w:val="00B050"/>
+        </w:rPr>
+        <w:t>jenkins</w:t>
+      </w:r>
+    </w:p>
+    <w:p/>
+    <w:p>
       <w:pPr>
         <w:pStyle w:val="Heading3"/>
       </w:pPr>
       <w:r>
-        <w:lastRenderedPageBreak/>
         <w:t>Jenkins Security</w:t>
       </w:r>
     </w:p>
@@ -1069,6 +1196,20 @@
       </w:r>
     </w:p>
     <w:p>
+      <w:pPr>
+        <w:pStyle w:val="Heading3"/>
+      </w:pPr>
+      <w:r>
+        <w:t xml:space="preserve">Prerequisites : </w:t>
+      </w:r>
+      <w:r>
+        <w:rPr>
+          <w:color w:val="auto"/>
+        </w:rPr>
+        <w:t>Java JDK</w:t>
+      </w:r>
+    </w:p>
+    <w:p>
       <w:r>
         <w:rPr>
           <w:sz w:val="24"/>
@@ -1081,42 +1222,1167 @@
       </w:r>
     </w:p>
     <w:p>
-      <w:pPr>
+      <w:r>
+        <w:t>Version to d</w:t>
+      </w:r>
+      <w:r>
+        <w:t xml:space="preserve">ownload : </w:t>
+      </w:r>
+      <w:r>
+        <w:rPr>
+          <w:color w:val="00B050"/>
+        </w:rPr>
+        <w:t>jfrog-artifactory-oss-5.8.3.deb</w:t>
+      </w:r>
+    </w:p>
+    <w:p>
+      <w:pPr>
+        <w:pStyle w:val="Heading3"/>
+      </w:pPr>
+      <w:r>
+        <w:t>Steps</w:t>
+      </w:r>
+    </w:p>
+    <w:p>
+      <w:pPr>
+        <w:pStyle w:val="ListParagraph"/>
+        <w:numPr>
+          <w:ilvl w:val="0"/>
+          <w:numId w:val="10"/>
+        </w:numPr>
+      </w:pPr>
+      <w:r>
+        <w:t>You must be running as root</w:t>
+      </w:r>
+      <w:r>
+        <w:t xml:space="preserve"> to download</w:t>
+      </w:r>
+    </w:p>
+    <w:p>
+      <w:pPr>
+        <w:pStyle w:val="ListParagraph"/>
+        <w:ind w:left="644"/>
+        <w:rPr>
+          <w:color w:val="00B050"/>
+        </w:rPr>
+      </w:pPr>
+      <w:r>
+        <w:t>w</w:t>
+      </w:r>
+      <w:r>
+        <w:t>get</w:t>
+      </w:r>
+      <w:r>
+        <w:t xml:space="preserve"> </w:t>
+      </w:r>
+      <w:hyperlink r:id="rId12" w:history="1">
+        <w:r>
+          <w:rPr>
+            <w:rStyle w:val="Hyperlink"/>
+          </w:rPr>
+          <w:t>https://bintray.com/artifact/download/jfrog/artifactory-debs/pool/main/j/jfrog-artifactory-oss-deb/jfrog-artifactory-oss-5.8.3.deb</w:t>
+        </w:r>
+      </w:hyperlink>
+    </w:p>
+    <w:p>
+      <w:pPr>
+        <w:pStyle w:val="ListParagraph"/>
+        <w:numPr>
+          <w:ilvl w:val="0"/>
+          <w:numId w:val="10"/>
+        </w:numPr>
+      </w:pPr>
+      <w:r>
+        <w:t>Install artifactory</w:t>
+      </w:r>
+    </w:p>
+    <w:p>
+      <w:pPr>
+        <w:pStyle w:val="ListParagraph"/>
+        <w:ind w:left="644"/>
+        <w:rPr>
+          <w:color w:val="00B050"/>
+        </w:rPr>
+      </w:pPr>
+      <w:r>
+        <w:rPr>
+          <w:color w:val="00B050"/>
+        </w:rPr>
+        <w:t>$</w:t>
+      </w:r>
+      <w:r>
+        <w:rPr>
+          <w:color w:val="00B050"/>
+        </w:rPr>
+        <w:t xml:space="preserve"> </w:t>
+      </w:r>
+      <w:r>
+        <w:rPr>
+          <w:color w:val="00B050"/>
+        </w:rPr>
+        <w:t>gpg  -keyserver  pgpkeys.mit.edu  -recv-key6B219DCCD7639232</w:t>
+      </w:r>
+    </w:p>
+    <w:p>
+      <w:pPr>
+        <w:pStyle w:val="ListParagraph"/>
+        <w:ind w:left="644"/>
+        <w:rPr>
+          <w:color w:val="00B050"/>
+        </w:rPr>
+      </w:pPr>
+      <w:r>
+        <w:rPr>
+          <w:color w:val="00B050"/>
+        </w:rPr>
+        <w:t>$</w:t>
+      </w:r>
+      <w:r>
+        <w:rPr>
+          <w:color w:val="00B050"/>
+        </w:rPr>
+        <w:t xml:space="preserve"> </w:t>
+      </w:r>
+      <w:r>
+        <w:rPr>
+          <w:color w:val="00B050"/>
+        </w:rPr>
+        <w:t>gpg -a -export 6B219DCCD</w:t>
+      </w:r>
+      <w:r>
+        <w:rPr>
+          <w:color w:val="00B050"/>
+        </w:rPr>
+        <w:t>7639232 | sudo apt-key add –</w:t>
+      </w:r>
+    </w:p>
+    <w:p>
+      <w:pPr>
+        <w:pStyle w:val="ListParagraph"/>
+        <w:ind w:left="644"/>
+        <w:rPr>
+          <w:color w:val="00B050"/>
+        </w:rPr>
+      </w:pPr>
+      <w:r>
+        <w:rPr>
+          <w:color w:val="00B050"/>
+        </w:rPr>
+        <w:t>$ apt-get update</w:t>
+      </w:r>
+    </w:p>
+    <w:p>
+      <w:pPr>
+        <w:pStyle w:val="ListParagraph"/>
+        <w:ind w:left="644"/>
+        <w:rPr>
+          <w:color w:val="00B050"/>
+        </w:rPr>
+      </w:pPr>
+      <w:r>
+        <w:rPr>
+          <w:color w:val="00B050"/>
+        </w:rPr>
+        <w:t>$ dpkg -i jfrog-artifactory-oss-5.8.3.deb</w:t>
+      </w:r>
+    </w:p>
+    <w:p>
+      <w:pPr>
+        <w:pStyle w:val="ListParagraph"/>
+        <w:numPr>
+          <w:ilvl w:val="0"/>
+          <w:numId w:val="10"/>
+        </w:numPr>
+      </w:pPr>
+      <w:r>
+        <w:t>Start the service</w:t>
+      </w:r>
+    </w:p>
+    <w:p>
+      <w:pPr>
+        <w:pStyle w:val="ListParagraph"/>
+        <w:ind w:left="644"/>
+        <w:rPr>
+          <w:color w:val="00B050"/>
+        </w:rPr>
+      </w:pPr>
+      <w:r>
+        <w:rPr>
+          <w:color w:val="00B050"/>
+        </w:rPr>
+        <w:t>sudo systemctl start artifactory.service</w:t>
+      </w:r>
+    </w:p>
+    <w:p>
+      <w:r>
+        <w:t>Artifactory  must be running before it can be accessed through LOCALHOST</w:t>
+      </w:r>
+    </w:p>
+    <w:p>
+      <w:pPr>
+        <w:rPr>
+          <w:color w:val="00B050"/>
+        </w:rPr>
+      </w:pPr>
+      <w:r>
+        <w:t xml:space="preserve">To start Artifactory: </w:t>
+      </w:r>
+      <w:r>
+        <w:rPr>
+          <w:color w:val="00B050"/>
+        </w:rPr>
+        <w:t>sudo systemctl sta</w:t>
+      </w:r>
+      <w:r>
+        <w:rPr>
+          <w:color w:val="00B050"/>
+        </w:rPr>
+        <w:t>rt</w:t>
+      </w:r>
+      <w:r>
+        <w:rPr>
+          <w:color w:val="00B050"/>
+        </w:rPr>
+        <w:t xml:space="preserve"> </w:t>
+      </w:r>
+      <w:bookmarkStart w:id="1" w:name="_Hlk5973521"/>
+      <w:r>
+        <w:rPr>
+          <w:color w:val="00B050"/>
+        </w:rPr>
+        <w:t>artifactory.service</w:t>
+      </w:r>
+      <w:bookmarkEnd w:id="1"/>
+    </w:p>
+    <w:p>
+      <w:r>
+        <w:lastRenderedPageBreak/>
+        <w:t xml:space="preserve">To check if Artifactory is running: </w:t>
+      </w:r>
+      <w:r>
+        <w:rPr>
+          <w:color w:val="00B050"/>
+        </w:rPr>
+        <w:t xml:space="preserve">sudo systemctl status </w:t>
+      </w:r>
+      <w:r>
+        <w:rPr>
+          <w:color w:val="00B050"/>
+        </w:rPr>
+        <w:t>artifactory.service</w:t>
+      </w:r>
+      <w:r>
+        <w:rPr>
+          <w:noProof/>
+        </w:rPr>
+        <w:t xml:space="preserve"> </w:t>
+      </w:r>
+      <w:r>
+        <w:rPr>
+          <w:noProof/>
+        </w:rPr>
+        <w:drawing>
+          <wp:inline distT="0" distB="0" distL="0" distR="0" wp14:anchorId="48FD9FED" wp14:editId="650E3C76">
+            <wp:extent cx="2819400" cy="1313895"/>
+            <wp:effectExtent l="0" t="0" r="0" b="635"/>
+            <wp:docPr id="5" name="Picture 5" descr="A picture containing text, table, outdoor&#10;&#10;Description automatically generated"/>
+            <wp:cNvGraphicFramePr>
+              <a:graphicFrameLocks xmlns:a="http://schemas.openxmlformats.org/drawingml/2006/main" noChangeAspect="1"/>
+            </wp:cNvGraphicFramePr>
+            <a:graphic xmlns:a="http://schemas.openxmlformats.org/drawingml/2006/main">
+              <a:graphicData uri="http://schemas.openxmlformats.org/drawingml/2006/picture">
+                <pic:pic xmlns:pic="http://schemas.openxmlformats.org/drawingml/2006/picture">
+                  <pic:nvPicPr>
+                    <pic:cNvPr id="5" name="artStatus.PNG"/>
+                    <pic:cNvPicPr/>
+                  </pic:nvPicPr>
+                  <pic:blipFill>
+                    <a:blip r:embed="rId13" cstate="print">
+                      <a:extLst>
+                        <a:ext uri="{28A0092B-C50C-407E-A947-70E740481C1C}">
+                          <a14:useLocalDpi xmlns:a14="http://schemas.microsoft.com/office/drawing/2010/main" val="0"/>
+                        </a:ext>
+                      </a:extLst>
+                    </a:blip>
+                    <a:stretch>
+                      <a:fillRect/>
+                    </a:stretch>
+                  </pic:blipFill>
+                  <pic:spPr>
+                    <a:xfrm>
+                      <a:off x="0" y="0"/>
+                      <a:ext cx="2843718" cy="1325228"/>
+                    </a:xfrm>
+                    <a:prstGeom prst="rect">
+                      <a:avLst/>
+                    </a:prstGeom>
+                  </pic:spPr>
+                </pic:pic>
+              </a:graphicData>
+            </a:graphic>
+          </wp:inline>
+        </w:drawing>
+      </w:r>
+    </w:p>
+    <w:p>
+      <w:pPr>
+        <w:rPr>
+          <w:color w:val="00B050"/>
+        </w:rPr>
+      </w:pPr>
+      <w:r>
+        <w:t xml:space="preserve">To stop Artifactory: </w:t>
+      </w:r>
+      <w:r>
+        <w:rPr>
+          <w:color w:val="00B050"/>
+        </w:rPr>
+        <w:t>sudo systemctl st</w:t>
+      </w:r>
+      <w:r>
+        <w:rPr>
+          <w:color w:val="00B050"/>
+        </w:rPr>
+        <w:t>op</w:t>
+      </w:r>
+      <w:r>
+        <w:rPr>
+          <w:color w:val="00B050"/>
+        </w:rPr>
+        <w:t xml:space="preserve"> </w:t>
+      </w:r>
+      <w:r>
+        <w:rPr>
+          <w:color w:val="00B050"/>
+        </w:rPr>
+        <w:t>artifactory.service</w:t>
+      </w:r>
+    </w:p>
+    <w:p>
+      <w:pPr>
+        <w:rPr>
+          <w:color w:val="00B050"/>
+        </w:rPr>
+      </w:pPr>
+    </w:p>
+    <w:p>
+      <w:pPr>
+        <w:pStyle w:val="Heading2"/>
+      </w:pPr>
+      <w:r>
+        <w:t>Configure Artifactory</w:t>
+      </w:r>
+    </w:p>
+    <w:p>
+      <w:pPr>
+        <w:rPr>
+          <w:color w:val="0070C0"/>
+          <w:sz w:val="28"/>
+          <w:szCs w:val="28"/>
+        </w:rPr>
+      </w:pPr>
+      <w:r>
+        <w:t xml:space="preserve">Artifactory can be accessed through the default </w:t>
+      </w:r>
+      <w:r>
+        <w:rPr>
+          <w:sz w:val="28"/>
+          <w:szCs w:val="28"/>
+        </w:rPr>
+        <w:t xml:space="preserve">Artifactory URL: </w:t>
+      </w:r>
+      <w:r>
+        <w:rPr>
+          <w:color w:val="0070C0"/>
+          <w:sz w:val="28"/>
+          <w:szCs w:val="28"/>
+        </w:rPr>
+        <w:t>localhost:8081/artifactory</w:t>
+      </w:r>
+    </w:p>
+    <w:p>
+      <w:pPr>
+        <w:pStyle w:val="Heading3"/>
+      </w:pPr>
+      <w:r>
+        <w:t>Steps</w:t>
+      </w:r>
+    </w:p>
+    <w:p>
+      <w:pPr>
+        <w:pStyle w:val="ListParagraph"/>
+        <w:numPr>
+          <w:ilvl w:val="0"/>
+          <w:numId w:val="9"/>
+        </w:numPr>
+      </w:pPr>
+      <w:r>
+        <w:t xml:space="preserve">Initial setup activates a setup wizard where basic configuration is completed. </w:t>
+      </w:r>
+    </w:p>
+    <w:p>
+      <w:pPr>
+        <w:pStyle w:val="ListParagraph"/>
+        <w:numPr>
+          <w:ilvl w:val="0"/>
+          <w:numId w:val="9"/>
+        </w:numPr>
+      </w:pPr>
+      <w:r>
+        <w:t>Setup administration username and password.</w:t>
+      </w:r>
+      <w:r>
+        <w:t xml:space="preserve"> Artifactory comes with a default set.</w:t>
+      </w:r>
+    </w:p>
+    <w:p>
+      <w:pPr>
+        <w:pStyle w:val="ListParagraph"/>
+        <w:numPr>
+          <w:ilvl w:val="0"/>
+          <w:numId w:val="9"/>
+        </w:numPr>
+      </w:pPr>
+      <w:r>
+        <w:t xml:space="preserve">Create repositories. </w:t>
+      </w:r>
+      <w:r>
+        <w:t>Created</w:t>
+      </w:r>
+      <w:r>
         <w:rPr>
           <w:sz w:val="24"/>
           <w:szCs w:val="24"/>
         </w:rPr>
-      </w:pPr>
+        <w:t>: Maven, Gradle and Generic Repositories</w:t>
+      </w:r>
       <w:r>
         <w:rPr>
           <w:sz w:val="24"/>
           <w:szCs w:val="24"/>
         </w:rPr>
-        <w:t>Created: Maven, Gradle and Generic Repositories</w:t>
-      </w:r>
-    </w:p>
-    <w:p>
-      <w:pPr>
-        <w:rPr>
-          <w:sz w:val="24"/>
-          <w:szCs w:val="24"/>
-        </w:rPr>
-      </w:pPr>
-      <w:r>
-        <w:rPr>
-          <w:sz w:val="24"/>
-          <w:szCs w:val="24"/>
-        </w:rPr>
-        <w:t>Set up: Users with permissions</w:t>
-      </w:r>
-    </w:p>
-    <w:p/>
+        <w:t>.</w:t>
+      </w:r>
+    </w:p>
+    <w:p>
+      <w:pPr>
+        <w:pStyle w:val="ListParagraph"/>
+        <w:numPr>
+          <w:ilvl w:val="0"/>
+          <w:numId w:val="9"/>
+        </w:numPr>
+      </w:pPr>
+      <w:r>
+        <w:t>Creat</w:t>
+      </w:r>
+      <w:r>
+        <w:t>e a group; Admin section -&gt; Security -&gt; Groups</w:t>
+      </w:r>
+    </w:p>
+    <w:p>
+      <w:pPr>
+        <w:pStyle w:val="ListParagraph"/>
+      </w:pPr>
+      <w:r>
+        <w:rPr>
+          <w:noProof/>
+        </w:rPr>
+        <w:drawing>
+          <wp:inline distT="0" distB="0" distL="0" distR="0" wp14:anchorId="746F1032" wp14:editId="469C37F1">
+            <wp:extent cx="3068100" cy="1272540"/>
+            <wp:effectExtent l="0" t="0" r="0" b="3810"/>
+            <wp:docPr id="6" name="Picture 6" descr="A screenshot of a cell phone&#10;&#10;Description automatically generated"/>
+            <wp:cNvGraphicFramePr>
+              <a:graphicFrameLocks xmlns:a="http://schemas.openxmlformats.org/drawingml/2006/main" noChangeAspect="1"/>
+            </wp:cNvGraphicFramePr>
+            <a:graphic xmlns:a="http://schemas.openxmlformats.org/drawingml/2006/main">
+              <a:graphicData uri="http://schemas.openxmlformats.org/drawingml/2006/picture">
+                <pic:pic xmlns:pic="http://schemas.openxmlformats.org/drawingml/2006/picture">
+                  <pic:nvPicPr>
+                    <pic:cNvPr id="6" name="newGroup1.PNG"/>
+                    <pic:cNvPicPr/>
+                  </pic:nvPicPr>
+                  <pic:blipFill>
+                    <a:blip r:embed="rId14" cstate="print">
+                      <a:extLst>
+                        <a:ext uri="{28A0092B-C50C-407E-A947-70E740481C1C}">
+                          <a14:useLocalDpi xmlns:a14="http://schemas.microsoft.com/office/drawing/2010/main" val="0"/>
+                        </a:ext>
+                      </a:extLst>
+                    </a:blip>
+                    <a:stretch>
+                      <a:fillRect/>
+                    </a:stretch>
+                  </pic:blipFill>
+                  <pic:spPr>
+                    <a:xfrm>
+                      <a:off x="0" y="0"/>
+                      <a:ext cx="3084498" cy="1279341"/>
+                    </a:xfrm>
+                    <a:prstGeom prst="rect">
+                      <a:avLst/>
+                    </a:prstGeom>
+                  </pic:spPr>
+                </pic:pic>
+              </a:graphicData>
+            </a:graphic>
+          </wp:inline>
+        </w:drawing>
+      </w:r>
+    </w:p>
+    <w:p>
+      <w:pPr>
+        <w:pStyle w:val="ListParagraph"/>
+      </w:pPr>
+      <w:r>
+        <w:t>Click Save to save the group.</w:t>
+      </w:r>
+    </w:p>
+    <w:p>
+      <w:pPr>
+        <w:pStyle w:val="ListParagraph"/>
+      </w:pPr>
+      <w:r>
+        <w:rPr>
+          <w:noProof/>
+        </w:rPr>
+        <w:drawing>
+          <wp:inline distT="0" distB="0" distL="0" distR="0" wp14:anchorId="200822A6" wp14:editId="15A750F2">
+            <wp:extent cx="3065799" cy="1546860"/>
+            <wp:effectExtent l="0" t="0" r="1270" b="0"/>
+            <wp:docPr id="7" name="Picture 7" descr="A screenshot of a cell phone&#10;&#10;Description automatically generated"/>
+            <wp:cNvGraphicFramePr>
+              <a:graphicFrameLocks xmlns:a="http://schemas.openxmlformats.org/drawingml/2006/main" noChangeAspect="1"/>
+            </wp:cNvGraphicFramePr>
+            <a:graphic xmlns:a="http://schemas.openxmlformats.org/drawingml/2006/main">
+              <a:graphicData uri="http://schemas.openxmlformats.org/drawingml/2006/picture">
+                <pic:pic xmlns:pic="http://schemas.openxmlformats.org/drawingml/2006/picture">
+                  <pic:nvPicPr>
+                    <pic:cNvPr id="7" name="newGroup2.PNG"/>
+                    <pic:cNvPicPr/>
+                  </pic:nvPicPr>
+                  <pic:blipFill>
+                    <a:blip r:embed="rId15" cstate="print">
+                      <a:extLst>
+                        <a:ext uri="{28A0092B-C50C-407E-A947-70E740481C1C}">
+                          <a14:useLocalDpi xmlns:a14="http://schemas.microsoft.com/office/drawing/2010/main" val="0"/>
+                        </a:ext>
+                      </a:extLst>
+                    </a:blip>
+                    <a:stretch>
+                      <a:fillRect/>
+                    </a:stretch>
+                  </pic:blipFill>
+                  <pic:spPr>
+                    <a:xfrm>
+                      <a:off x="0" y="0"/>
+                      <a:ext cx="3080260" cy="1554156"/>
+                    </a:xfrm>
+                    <a:prstGeom prst="rect">
+                      <a:avLst/>
+                    </a:prstGeom>
+                  </pic:spPr>
+                </pic:pic>
+              </a:graphicData>
+            </a:graphic>
+          </wp:inline>
+        </w:drawing>
+      </w:r>
+    </w:p>
+    <w:p>
+      <w:pPr>
+        <w:pStyle w:val="ListParagraph"/>
+      </w:pPr>
+      <w:r>
+        <w:t xml:space="preserve">Double click on </w:t>
+      </w:r>
+    </w:p>
+    <w:p>
+      <w:pPr>
+        <w:pStyle w:val="ListParagraph"/>
+        <w:numPr>
+          <w:ilvl w:val="0"/>
+          <w:numId w:val="9"/>
+        </w:numPr>
+      </w:pPr>
+      <w:r>
+        <w:t xml:space="preserve">Set up: Users with </w:t>
+      </w:r>
+      <w:r>
+        <w:t>username, password</w:t>
+      </w:r>
+      <w:r>
+        <w:t>.</w:t>
+      </w:r>
+    </w:p>
+    <w:p>
+      <w:pPr>
+        <w:pStyle w:val="ListParagraph"/>
+        <w:numPr>
+          <w:ilvl w:val="0"/>
+          <w:numId w:val="9"/>
+        </w:numPr>
+      </w:pPr>
+      <w:r>
+        <w:t xml:space="preserve">Set </w:t>
+      </w:r>
+      <w:r>
+        <w:t>permissions</w:t>
+      </w:r>
+      <w:r>
+        <w:t xml:space="preserve"> </w:t>
+      </w:r>
+      <w:r>
+        <w:t>for</w:t>
+      </w:r>
+      <w:r>
+        <w:t xml:space="preserve"> each </w:t>
+      </w:r>
+      <w:r>
+        <w:t>U</w:t>
+      </w:r>
+      <w:r>
+        <w:t>ser.</w:t>
+      </w:r>
+    </w:p>
+    <w:p>
+      <w:pPr>
+        <w:pStyle w:val="ListParagraph"/>
+        <w:numPr>
+          <w:ilvl w:val="0"/>
+          <w:numId w:val="9"/>
+        </w:numPr>
+      </w:pPr>
+      <w:r>
+        <w:t>Configured general security</w:t>
+      </w:r>
+    </w:p>
+    <w:p>
+      <w:pPr>
+        <w:pStyle w:val="ListParagraph"/>
+        <w:ind w:left="142" w:hanging="142"/>
+      </w:pPr>
+    </w:p>
+    <w:p>
+      <w:pPr>
+        <w:pStyle w:val="ListParagraph"/>
+        <w:ind w:left="142" w:hanging="142"/>
+      </w:pPr>
+      <w:r>
+        <w:t>@ Matthew McColgan</w:t>
+      </w:r>
+    </w:p>
+    <w:p>
+      <w:pPr>
+        <w:pStyle w:val="Heading3"/>
+      </w:pPr>
+      <w:r>
+        <w:t>Configuring Artifactory on the Jenkins Server</w:t>
+      </w:r>
+    </w:p>
+    <w:p>
+      <w:pPr>
+        <w:pStyle w:val="Heading4"/>
+      </w:pPr>
+      <w:r>
+        <w:t>Steps</w:t>
+      </w:r>
+    </w:p>
+    <w:p>
+      <w:pPr>
+        <w:pStyle w:val="ListParagraph"/>
+        <w:numPr>
+          <w:ilvl w:val="0"/>
+          <w:numId w:val="8"/>
+        </w:numPr>
+        <w:rPr>
+          <w:color w:val="0070C0"/>
+        </w:rPr>
+      </w:pPr>
+      <w:r>
+        <w:t xml:space="preserve">Log into Jenkins and click on </w:t>
+      </w:r>
+      <w:r>
+        <w:rPr>
+          <w:color w:val="0070C0"/>
+        </w:rPr>
+        <w:t>Manage Jenkins</w:t>
+      </w:r>
+    </w:p>
+    <w:p>
+      <w:pPr>
+        <w:pStyle w:val="ListParagraph"/>
+        <w:numPr>
+          <w:ilvl w:val="0"/>
+          <w:numId w:val="8"/>
+        </w:numPr>
+      </w:pPr>
+      <w:r>
+        <w:t xml:space="preserve">Click on </w:t>
+      </w:r>
+      <w:r>
+        <w:rPr>
+          <w:color w:val="0070C0"/>
+        </w:rPr>
+        <w:t>Configure System</w:t>
+      </w:r>
+    </w:p>
+    <w:p>
+      <w:pPr>
+        <w:pStyle w:val="ListParagraph"/>
+        <w:numPr>
+          <w:ilvl w:val="0"/>
+          <w:numId w:val="8"/>
+        </w:numPr>
+      </w:pPr>
+      <w:r>
+        <w:lastRenderedPageBreak/>
+        <w:t>Scroll down the page to the Artifactoy section</w:t>
+      </w:r>
+    </w:p>
+    <w:p>
+      <w:pPr>
+        <w:pStyle w:val="ListParagraph"/>
+        <w:numPr>
+          <w:ilvl w:val="0"/>
+          <w:numId w:val="8"/>
+        </w:numPr>
+      </w:pPr>
+      <w:r>
+        <w:t xml:space="preserve">Add the server details, Url: </w:t>
+      </w:r>
+      <w:r>
+        <w:rPr>
+          <w:color w:val="0070C0"/>
+        </w:rPr>
+        <w:t>localhost:8081/artifactory</w:t>
+      </w:r>
+      <w:r>
+        <w:t>,</w:t>
+      </w:r>
+    </w:p>
+    <w:p>
+      <w:pPr>
+        <w:pStyle w:val="ListParagraph"/>
+        <w:numPr>
+          <w:ilvl w:val="0"/>
+          <w:numId w:val="8"/>
+        </w:numPr>
+      </w:pPr>
+      <w:r>
+        <w:t>Add the Artifactory log in details, username and password, then test the connection</w:t>
+      </w:r>
+    </w:p>
+    <w:p>
+      <w:pPr>
+        <w:pStyle w:val="Heading3"/>
+      </w:pPr>
+      <w:r>
+        <w:rPr>
+          <w:noProof/>
+        </w:rPr>
+        <w:drawing>
+          <wp:inline distT="0" distB="0" distL="0" distR="0" wp14:anchorId="371233E8" wp14:editId="6C70AF92">
+            <wp:extent cx="3002280" cy="1616464"/>
+            <wp:effectExtent l="0" t="0" r="7620" b="3175"/>
+            <wp:docPr id="3" name="Picture 3" descr="A screenshot of a cell phone&#10;&#10;Description automatically generated"/>
+            <wp:cNvGraphicFramePr>
+              <a:graphicFrameLocks xmlns:a="http://schemas.openxmlformats.org/drawingml/2006/main" noChangeAspect="1"/>
+            </wp:cNvGraphicFramePr>
+            <a:graphic xmlns:a="http://schemas.openxmlformats.org/drawingml/2006/main">
+              <a:graphicData uri="http://schemas.openxmlformats.org/drawingml/2006/picture">
+                <pic:pic xmlns:pic="http://schemas.openxmlformats.org/drawingml/2006/picture">
+                  <pic:nvPicPr>
+                    <pic:cNvPr id="3" name="artConfig_onJenkins.PNG"/>
+                    <pic:cNvPicPr/>
+                  </pic:nvPicPr>
+                  <pic:blipFill>
+                    <a:blip r:embed="rId16" cstate="print">
+                      <a:extLst>
+                        <a:ext uri="{28A0092B-C50C-407E-A947-70E740481C1C}">
+                          <a14:useLocalDpi xmlns:a14="http://schemas.microsoft.com/office/drawing/2010/main" val="0"/>
+                        </a:ext>
+                      </a:extLst>
+                    </a:blip>
+                    <a:stretch>
+                      <a:fillRect/>
+                    </a:stretch>
+                  </pic:blipFill>
+                  <pic:spPr>
+                    <a:xfrm>
+                      <a:off x="0" y="0"/>
+                      <a:ext cx="3023871" cy="1628089"/>
+                    </a:xfrm>
+                    <a:prstGeom prst="rect">
+                      <a:avLst/>
+                    </a:prstGeom>
+                  </pic:spPr>
+                </pic:pic>
+              </a:graphicData>
+            </a:graphic>
+          </wp:inline>
+        </w:drawing>
+      </w:r>
+    </w:p>
+    <w:p>
+      <w:r>
+        <w:t>@Mary Walsh McGinty</w:t>
+      </w:r>
+    </w:p>
+    <w:p>
+      <w:pPr>
+        <w:pStyle w:val="Heading3"/>
+      </w:pPr>
+      <w:r>
+        <w:t>Configuring Jenkins Build</w:t>
+      </w:r>
+    </w:p>
+    <w:p>
+      <w:pPr>
+        <w:pStyle w:val="ListParagraph"/>
+        <w:numPr>
+          <w:ilvl w:val="0"/>
+          <w:numId w:val="11"/>
+        </w:numPr>
+      </w:pPr>
+      <w:r>
+        <w:t>Log into Artifactory</w:t>
+      </w:r>
+    </w:p>
+    <w:p>
+      <w:pPr>
+        <w:pStyle w:val="ListParagraph"/>
+      </w:pPr>
+      <w:r>
+        <w:rPr>
+          <w:noProof/>
+        </w:rPr>
+        <w:drawing>
+          <wp:inline distT="0" distB="0" distL="0" distR="0" wp14:anchorId="73F33B7D" wp14:editId="095C1506">
+            <wp:extent cx="2667000" cy="1645693"/>
+            <wp:effectExtent l="0" t="0" r="0" b="0"/>
+            <wp:docPr id="9" name="Picture 9" descr="A screenshot of a cell phone&#10;&#10;Description automatically generated"/>
+            <wp:cNvGraphicFramePr>
+              <a:graphicFrameLocks xmlns:a="http://schemas.openxmlformats.org/drawingml/2006/main" noChangeAspect="1"/>
+            </wp:cNvGraphicFramePr>
+            <a:graphic xmlns:a="http://schemas.openxmlformats.org/drawingml/2006/main">
+              <a:graphicData uri="http://schemas.openxmlformats.org/drawingml/2006/picture">
+                <pic:pic xmlns:pic="http://schemas.openxmlformats.org/drawingml/2006/picture">
+                  <pic:nvPicPr>
+                    <pic:cNvPr id="9" name="artMain.PNG"/>
+                    <pic:cNvPicPr/>
+                  </pic:nvPicPr>
+                  <pic:blipFill>
+                    <a:blip r:embed="rId17" cstate="print">
+                      <a:extLst>
+                        <a:ext uri="{28A0092B-C50C-407E-A947-70E740481C1C}">
+                          <a14:useLocalDpi xmlns:a14="http://schemas.microsoft.com/office/drawing/2010/main" val="0"/>
+                        </a:ext>
+                      </a:extLst>
+                    </a:blip>
+                    <a:stretch>
+                      <a:fillRect/>
+                    </a:stretch>
+                  </pic:blipFill>
+                  <pic:spPr>
+                    <a:xfrm>
+                      <a:off x="0" y="0"/>
+                      <a:ext cx="2685625" cy="1657186"/>
+                    </a:xfrm>
+                    <a:prstGeom prst="rect">
+                      <a:avLst/>
+                    </a:prstGeom>
+                  </pic:spPr>
+                </pic:pic>
+              </a:graphicData>
+            </a:graphic>
+          </wp:inline>
+        </w:drawing>
+      </w:r>
+    </w:p>
+    <w:p>
+      <w:pPr>
+        <w:pStyle w:val="ListParagraph"/>
+        <w:numPr>
+          <w:ilvl w:val="0"/>
+          <w:numId w:val="11"/>
+        </w:numPr>
+      </w:pPr>
+      <w:r>
+        <w:t>Click on repository in  Set me up and add your password</w:t>
+      </w:r>
+    </w:p>
+    <w:p>
+      <w:pPr>
+        <w:pStyle w:val="ListParagraph"/>
+      </w:pPr>
+      <w:r>
+        <w:rPr>
+          <w:noProof/>
+        </w:rPr>
+        <w:drawing>
+          <wp:inline distT="0" distB="0" distL="0" distR="0" wp14:anchorId="5383072A" wp14:editId="539B5509">
+            <wp:extent cx="3611880" cy="926480"/>
+            <wp:effectExtent l="0" t="0" r="7620" b="6985"/>
+            <wp:docPr id="10" name="Picture 10" descr="A screenshot of a cell phone&#10;&#10;Description automatically generated"/>
+            <wp:cNvGraphicFramePr>
+              <a:graphicFrameLocks xmlns:a="http://schemas.openxmlformats.org/drawingml/2006/main" noChangeAspect="1"/>
+            </wp:cNvGraphicFramePr>
+            <a:graphic xmlns:a="http://schemas.openxmlformats.org/drawingml/2006/main">
+              <a:graphicData uri="http://schemas.openxmlformats.org/drawingml/2006/picture">
+                <pic:pic xmlns:pic="http://schemas.openxmlformats.org/drawingml/2006/picture">
+                  <pic:nvPicPr>
+                    <pic:cNvPr id="10" name="setup.PNG"/>
+                    <pic:cNvPicPr/>
+                  </pic:nvPicPr>
+                  <pic:blipFill>
+                    <a:blip r:embed="rId18" cstate="print">
+                      <a:extLst>
+                        <a:ext uri="{28A0092B-C50C-407E-A947-70E740481C1C}">
+                          <a14:useLocalDpi xmlns:a14="http://schemas.microsoft.com/office/drawing/2010/main" val="0"/>
+                        </a:ext>
+                      </a:extLst>
+                    </a:blip>
+                    <a:stretch>
+                      <a:fillRect/>
+                    </a:stretch>
+                  </pic:blipFill>
+                  <pic:spPr>
+                    <a:xfrm>
+                      <a:off x="0" y="0"/>
+                      <a:ext cx="3669622" cy="941291"/>
+                    </a:xfrm>
+                    <a:prstGeom prst="rect">
+                      <a:avLst/>
+                    </a:prstGeom>
+                  </pic:spPr>
+                </pic:pic>
+              </a:graphicData>
+            </a:graphic>
+          </wp:inline>
+        </w:drawing>
+      </w:r>
+    </w:p>
+    <w:p>
+      <w:pPr>
+        <w:pStyle w:val="ListParagraph"/>
+        <w:numPr>
+          <w:ilvl w:val="0"/>
+          <w:numId w:val="11"/>
+        </w:numPr>
+      </w:pPr>
+      <w:r>
+        <w:t>A curl  command will be returned with a path to the repository you choose</w:t>
+      </w:r>
+    </w:p>
+    <w:p>
+      <w:pPr>
+        <w:pStyle w:val="ListParagraph"/>
+      </w:pPr>
+      <w:r>
+        <w:rPr>
+          <w:noProof/>
+        </w:rPr>
+        <w:drawing>
+          <wp:inline distT="0" distB="0" distL="0" distR="0" wp14:anchorId="360693A4" wp14:editId="517454D1">
+            <wp:extent cx="2583020" cy="1660296"/>
+            <wp:effectExtent l="0" t="0" r="8255" b="0"/>
+            <wp:docPr id="11" name="Picture 11" descr="A screenshot of a cell phone&#10;&#10;Description automatically generated"/>
+            <wp:cNvGraphicFramePr>
+              <a:graphicFrameLocks xmlns:a="http://schemas.openxmlformats.org/drawingml/2006/main" noChangeAspect="1"/>
+            </wp:cNvGraphicFramePr>
+            <a:graphic xmlns:a="http://schemas.openxmlformats.org/drawingml/2006/main">
+              <a:graphicData uri="http://schemas.openxmlformats.org/drawingml/2006/picture">
+                <pic:pic xmlns:pic="http://schemas.openxmlformats.org/drawingml/2006/picture">
+                  <pic:nvPicPr>
+                    <pic:cNvPr id="11" name="repoPath.PNG"/>
+                    <pic:cNvPicPr/>
+                  </pic:nvPicPr>
+                  <pic:blipFill>
+                    <a:blip r:embed="rId19" cstate="print">
+                      <a:extLst>
+                        <a:ext uri="{28A0092B-C50C-407E-A947-70E740481C1C}">
+                          <a14:useLocalDpi xmlns:a14="http://schemas.microsoft.com/office/drawing/2010/main" val="0"/>
+                        </a:ext>
+                      </a:extLst>
+                    </a:blip>
+                    <a:stretch>
+                      <a:fillRect/>
+                    </a:stretch>
+                  </pic:blipFill>
+                  <pic:spPr>
+                    <a:xfrm>
+                      <a:off x="0" y="0"/>
+                      <a:ext cx="2635776" cy="1694206"/>
+                    </a:xfrm>
+                    <a:prstGeom prst="rect">
+                      <a:avLst/>
+                    </a:prstGeom>
+                  </pic:spPr>
+                </pic:pic>
+              </a:graphicData>
+            </a:graphic>
+          </wp:inline>
+        </w:drawing>
+      </w:r>
+    </w:p>
+    <w:p>
+      <w:pPr>
+        <w:pStyle w:val="ListParagraph"/>
+        <w:numPr>
+          <w:ilvl w:val="0"/>
+          <w:numId w:val="11"/>
+        </w:numPr>
+      </w:pPr>
+      <w:r>
+        <w:t>Log into Jenkins and in the configuration file for the build go to  the build section</w:t>
+      </w:r>
+    </w:p>
+    <w:p>
+      <w:pPr>
+        <w:pStyle w:val="ListParagraph"/>
+        <w:ind w:left="0"/>
+      </w:pPr>
+      <w:r>
+        <w:rPr>
+          <w:noProof/>
+        </w:rPr>
+        <w:drawing>
+          <wp:inline distT="0" distB="0" distL="0" distR="0" wp14:anchorId="147E9E87" wp14:editId="7A2BB06C">
+            <wp:extent cx="2745968" cy="678180"/>
+            <wp:effectExtent l="0" t="0" r="0" b="7620"/>
+            <wp:docPr id="12" name="Picture 12" descr="A screenshot of a cell phone&#10;&#10;Description automatically generated"/>
+            <wp:cNvGraphicFramePr>
+              <a:graphicFrameLocks xmlns:a="http://schemas.openxmlformats.org/drawingml/2006/main" noChangeAspect="1"/>
+            </wp:cNvGraphicFramePr>
+            <a:graphic xmlns:a="http://schemas.openxmlformats.org/drawingml/2006/main">
+              <a:graphicData uri="http://schemas.openxmlformats.org/drawingml/2006/picture">
+                <pic:pic xmlns:pic="http://schemas.openxmlformats.org/drawingml/2006/picture">
+                  <pic:nvPicPr>
+                    <pic:cNvPr id="12" name="buildJenkins1.PNG"/>
+                    <pic:cNvPicPr/>
+                  </pic:nvPicPr>
+                  <pic:blipFill>
+                    <a:blip r:embed="rId20" cstate="print">
+                      <a:extLst>
+                        <a:ext uri="{28A0092B-C50C-407E-A947-70E740481C1C}">
+                          <a14:useLocalDpi xmlns:a14="http://schemas.microsoft.com/office/drawing/2010/main" val="0"/>
+                        </a:ext>
+                      </a:extLst>
+                    </a:blip>
+                    <a:stretch>
+                      <a:fillRect/>
+                    </a:stretch>
+                  </pic:blipFill>
+                  <pic:spPr>
+                    <a:xfrm>
+                      <a:off x="0" y="0"/>
+                      <a:ext cx="2778492" cy="686212"/>
+                    </a:xfrm>
+                    <a:prstGeom prst="rect">
+                      <a:avLst/>
+                    </a:prstGeom>
+                  </pic:spPr>
+                </pic:pic>
+              </a:graphicData>
+            </a:graphic>
+          </wp:inline>
+        </w:drawing>
+      </w:r>
+      <w:r>
+        <w:rPr>
+          <w:noProof/>
+        </w:rPr>
+        <w:drawing>
+          <wp:inline distT="0" distB="0" distL="0" distR="0" wp14:anchorId="28A1424F" wp14:editId="21D64F51">
+            <wp:extent cx="3002280" cy="619885"/>
+            <wp:effectExtent l="0" t="0" r="7620" b="8890"/>
+            <wp:docPr id="13" name="Picture 13" descr="A screenshot of a cell phone&#10;&#10;Description automatically generated"/>
+            <wp:cNvGraphicFramePr>
+              <a:graphicFrameLocks xmlns:a="http://schemas.openxmlformats.org/drawingml/2006/main" noChangeAspect="1"/>
+            </wp:cNvGraphicFramePr>
+            <a:graphic xmlns:a="http://schemas.openxmlformats.org/drawingml/2006/main">
+              <a:graphicData uri="http://schemas.openxmlformats.org/drawingml/2006/picture">
+                <pic:pic xmlns:pic="http://schemas.openxmlformats.org/drawingml/2006/picture">
+                  <pic:nvPicPr>
+                    <pic:cNvPr id="13" name="buildJenkins2.PNG"/>
+                    <pic:cNvPicPr/>
+                  </pic:nvPicPr>
+                  <pic:blipFill>
+                    <a:blip r:embed="rId21" cstate="print">
+                      <a:extLst>
+                        <a:ext uri="{28A0092B-C50C-407E-A947-70E740481C1C}">
+                          <a14:useLocalDpi xmlns:a14="http://schemas.microsoft.com/office/drawing/2010/main" val="0"/>
+                        </a:ext>
+                      </a:extLst>
+                    </a:blip>
+                    <a:stretch>
+                      <a:fillRect/>
+                    </a:stretch>
+                  </pic:blipFill>
+                  <pic:spPr>
+                    <a:xfrm>
+                      <a:off x="0" y="0"/>
+                      <a:ext cx="3064543" cy="632741"/>
+                    </a:xfrm>
+                    <a:prstGeom prst="rect">
+                      <a:avLst/>
+                    </a:prstGeom>
+                  </pic:spPr>
+                </pic:pic>
+              </a:graphicData>
+            </a:graphic>
+          </wp:inline>
+        </w:drawing>
+      </w:r>
+    </w:p>
+    <w:p>
+      <w:r>
+        <w:t>Copy the curl command into the Build section as shown, inserting the details relevant to you.</w:t>
+      </w:r>
+    </w:p>
+    <w:p>
+      <w:pPr>
+        <w:pStyle w:val="ListParagraph"/>
+        <w:numPr>
+          <w:ilvl w:val="0"/>
+          <w:numId w:val="11"/>
+        </w:numPr>
+      </w:pPr>
+      <w:r>
+        <w:lastRenderedPageBreak/>
+        <w:t xml:space="preserve">Run the </w:t>
+      </w:r>
+      <w:r>
+        <w:rPr>
+          <w:color w:val="0070C0"/>
+        </w:rPr>
+        <w:t xml:space="preserve">Build Now </w:t>
+      </w:r>
+      <w:r>
+        <w:t>in Jenkins</w:t>
+      </w:r>
+    </w:p>
     <w:p>
       <w:pPr>
         <w:pStyle w:val="Heading1"/>
       </w:pPr>
       <w:r>
-        <w:t>Install Gradle:</w:t>
+        <w:t>Gradle</w:t>
+      </w:r>
+    </w:p>
+    <w:p>
+      <w:pPr>
+        <w:pStyle w:val="Heading3"/>
+      </w:pPr>
+      <w:r>
+        <w:t xml:space="preserve">Prerequisites : </w:t>
+      </w:r>
+      <w:r>
+        <w:rPr>
+          <w:color w:val="auto"/>
+        </w:rPr>
+        <w:t>Java JDK</w:t>
       </w:r>
     </w:p>
     <w:p>
@@ -1159,16 +2425,8 @@
         <w:rPr>
           <w:color w:val="00B050"/>
         </w:rPr>
-        <w:t>cd /</w:t>
-      </w:r>
-      <w:proofErr w:type="spellStart"/>
-      <w:r>
-        <w:rPr>
-          <w:color w:val="00B050"/>
-        </w:rPr>
-        <w:t>tmp</w:t>
-      </w:r>
-      <w:proofErr w:type="spellEnd"/>
+        <w:t>cd /tmp</w:t>
+      </w:r>
     </w:p>
     <w:p>
       <w:pPr>
@@ -1177,21 +2435,19 @@
           <w:color w:val="00B050"/>
         </w:rPr>
       </w:pPr>
-      <w:proofErr w:type="spellStart"/>
       <w:r>
         <w:rPr>
           <w:color w:val="00B050"/>
         </w:rPr>
         <w:t>wget</w:t>
       </w:r>
-      <w:proofErr w:type="spellEnd"/>
       <w:r>
         <w:rPr>
           <w:color w:val="70AD47" w:themeColor="accent6"/>
         </w:rPr>
         <w:t xml:space="preserve"> </w:t>
       </w:r>
-      <w:hyperlink r:id="rId11" w:history="1">
+      <w:hyperlink r:id="rId22" w:history="1">
         <w:r>
           <w:rPr>
             <w:rStyle w:val="Hyperlink"/>
@@ -1206,15 +2462,7 @@
         <w:ind w:left="716"/>
       </w:pPr>
       <w:r>
-        <w:t xml:space="preserve">This will download the file into the </w:t>
-      </w:r>
-      <w:proofErr w:type="spellStart"/>
-      <w:r>
-        <w:t>tmp</w:t>
-      </w:r>
-      <w:proofErr w:type="spellEnd"/>
-      <w:r>
-        <w:t xml:space="preserve"> directory</w:t>
+        <w:t>This will download the file into the tmp directory</w:t>
       </w:r>
     </w:p>
     <w:p>
@@ -1229,21 +2477,7 @@
         <w:rPr>
           <w:color w:val="00B050"/>
         </w:rPr>
-        <w:t>sudo unzip -d /opt/gradle /</w:t>
-      </w:r>
-      <w:proofErr w:type="spellStart"/>
-      <w:r>
-        <w:rPr>
-          <w:color w:val="00B050"/>
-        </w:rPr>
-        <w:t>tmp</w:t>
-      </w:r>
-      <w:proofErr w:type="spellEnd"/>
-      <w:r>
-        <w:rPr>
-          <w:color w:val="00B050"/>
-        </w:rPr>
-        <w:t>/gradle-*.zip</w:t>
+        <w:t>sudo unzip -d /opt/gradle /tmp/gradle-*.zip</w:t>
       </w:r>
     </w:p>
     <w:p>
@@ -1281,21 +2515,7 @@
         <w:rPr>
           <w:color w:val="00B050"/>
         </w:rPr>
-        <w:t xml:space="preserve">sudo </w:t>
-      </w:r>
-      <w:proofErr w:type="spellStart"/>
-      <w:r>
-        <w:rPr>
-          <w:color w:val="00B050"/>
-        </w:rPr>
-        <w:t>nano</w:t>
-      </w:r>
-      <w:proofErr w:type="spellEnd"/>
-      <w:r>
-        <w:rPr>
-          <w:color w:val="00B050"/>
-        </w:rPr>
-        <w:t xml:space="preserve"> /etc/profile.d/gradle.sh</w:t>
+        <w:t>sudo nano /etc/profile.d/gradle.sh</w:t>
       </w:r>
     </w:p>
     <w:p>
@@ -1309,15 +2529,7 @@
         <w:tab/>
       </w:r>
       <w:r>
-        <w:t>This creates a new file called gradle.sh in the /etc/</w:t>
-      </w:r>
-      <w:proofErr w:type="spellStart"/>
-      <w:r>
-        <w:t>profile.d</w:t>
-      </w:r>
-      <w:proofErr w:type="spellEnd"/>
-      <w:r>
-        <w:t xml:space="preserve"> directory. Inside this file the following is added.</w:t>
+        <w:t>This creates a new file called gradle.sh in the /etc/profile.d directory. Inside this file the following is added.</w:t>
       </w:r>
     </w:p>
     <w:p>
@@ -1395,7 +2607,7 @@
                     <pic:cNvPicPr/>
                   </pic:nvPicPr>
                   <pic:blipFill>
-                    <a:blip r:embed="rId12" cstate="print">
+                    <a:blip r:embed="rId23" cstate="print">
                       <a:extLst>
                         <a:ext uri="{28A0092B-C50C-407E-A947-70E740481C1C}">
                           <a14:useLocalDpi xmlns:a14="http://schemas.microsoft.com/office/drawing/2010/main" val="0"/>
@@ -1488,16 +2700,8 @@
         <w:rPr>
           <w:color w:val="00B050"/>
         </w:rPr>
-        <w:t xml:space="preserve">sudo </w:t>
-      </w:r>
-      <w:proofErr w:type="spellStart"/>
-      <w:r>
-        <w:rPr>
-          <w:color w:val="00B050"/>
-        </w:rPr>
-        <w:t>chmod</w:t>
-      </w:r>
-      <w:proofErr w:type="spellEnd"/>
+        <w:t>sudo chmod</w:t>
+      </w:r>
       <w:r>
         <w:rPr>
           <w:color w:val="00B050"/>
@@ -1621,7 +2825,7 @@
     <w:p/>
     <w:p/>
     <w:sectPr>
-      <w:headerReference w:type="default" r:id="rId13"/>
+      <w:headerReference w:type="default" r:id="rId24"/>
       <w:pgSz w:w="11906" w:h="16838"/>
       <w:pgMar w:top="1440" w:right="1133" w:bottom="1440" w:left="1440" w:header="708" w:footer="708" w:gutter="0"/>
       <w:cols w:space="708"/>
@@ -1701,11 +2905,9 @@
     <w:r>
       <w:t>Mary Walsh McGinty</w:t>
     </w:r>
-  </w:p>
-  <w:p>
-    <w:pPr>
-      <w:pStyle w:val="Header"/>
-    </w:pPr>
+    <w:r>
+      <w:t xml:space="preserve">,  </w:t>
+    </w:r>
     <w:r>
       <w:t>Liam Whorrisk</w:t>
     </w:r>
@@ -1714,6 +2916,9 @@
     </w:r>
     <w:r>
       <w:t>y</w:t>
+    </w:r>
+    <w:r>
+      <w:t>, Matthew McColgan</w:t>
     </w:r>
   </w:p>
   <w:p>
@@ -1727,6 +2932,184 @@
 <file path=word/numbering.xml><?xml version="1.0" encoding="utf-8"?>
 <w:numbering xmlns:wpc="http://schemas.microsoft.com/office/word/2010/wordprocessingCanvas" xmlns:cx="http://schemas.microsoft.com/office/drawing/2014/chartex" xmlns:cx1="http://schemas.microsoft.com/office/drawing/2015/9/8/chartex" xmlns:cx2="http://schemas.microsoft.com/office/drawing/2015/10/21/chartex" xmlns:cx3="http://schemas.microsoft.com/office/drawing/2016/5/9/chartex" xmlns:cx4="http://schemas.microsoft.com/office/drawing/2016/5/10/chartex" xmlns:cx5="http://schemas.microsoft.com/office/drawing/2016/5/11/chartex" xmlns:cx6="http://schemas.microsoft.com/office/drawing/2016/5/12/chartex" xmlns:cx7="http://schemas.microsoft.com/office/drawing/2016/5/13/chartex" xmlns:cx8="http://schemas.microsoft.com/office/drawing/2016/5/14/chartex" xmlns:mc="http://schemas.openxmlformats.org/markup-compatibility/2006" xmlns:aink="http://schemas.microsoft.com/office/drawing/2016/ink" xmlns:am3d="http://schemas.microsoft.com/office/drawing/2017/model3d" xmlns:o="urn:schemas-microsoft-com:office:office" xmlns:r="http://schemas.openxmlformats.org/officeDocument/2006/relationships" xmlns:m="http://schemas.openxmlformats.org/officeDocument/2006/math" xmlns:v="urn:schemas-microsoft-com:vml" xmlns:wp14="http://schemas.microsoft.com/office/word/2010/wordprocessingDrawing" xmlns:wp="http://schemas.openxmlformats.org/drawingml/2006/wordprocessingDrawing" xmlns:w10="urn:schemas-microsoft-com:office:word" xmlns:w="http://schemas.openxmlformats.org/wordprocessingml/2006/main" xmlns:w14="http://schemas.microsoft.com/office/word/2010/wordml" xmlns:w15="http://schemas.microsoft.com/office/word/2012/wordml" xmlns:w16cid="http://schemas.microsoft.com/office/word/2016/wordml/cid" xmlns:w16se="http://schemas.microsoft.com/office/word/2015/wordml/symex" xmlns:wpg="http://schemas.microsoft.com/office/word/2010/wordprocessingGroup" xmlns:wpi="http://schemas.microsoft.com/office/word/2010/wordprocessingInk" xmlns:wne="http://schemas.microsoft.com/office/word/2006/wordml" xmlns:wps="http://schemas.microsoft.com/office/word/2010/wordprocessingShape" mc:Ignorable="w14 w15 w16se w16cid wp14">
   <w:abstractNum w:abstractNumId="0" w15:restartNumberingAfterBreak="0">
+    <w:nsid w:val="086B2537"/>
+    <w:multiLevelType w:val="hybridMultilevel"/>
+    <w:tmpl w:val="EF58838C"/>
+    <w:lvl w:ilvl="0" w:tplc="254C4DBE">
+      <w:start w:val="1"/>
+      <w:numFmt w:val="decimal"/>
+      <w:lvlText w:val="%1."/>
+      <w:lvlJc w:val="left"/>
+      <w:pPr>
+        <w:ind w:left="644" w:hanging="360"/>
+      </w:pPr>
+      <w:rPr>
+        <w:rFonts w:hint="default"/>
+      </w:rPr>
+    </w:lvl>
+    <w:lvl w:ilvl="1" w:tplc="18090019" w:tentative="1">
+      <w:start w:val="1"/>
+      <w:numFmt w:val="lowerLetter"/>
+      <w:lvlText w:val="%2."/>
+      <w:lvlJc w:val="left"/>
+      <w:pPr>
+        <w:ind w:left="1364" w:hanging="360"/>
+      </w:pPr>
+    </w:lvl>
+    <w:lvl w:ilvl="2" w:tplc="1809001B" w:tentative="1">
+      <w:start w:val="1"/>
+      <w:numFmt w:val="lowerRoman"/>
+      <w:lvlText w:val="%3."/>
+      <w:lvlJc w:val="right"/>
+      <w:pPr>
+        <w:ind w:left="2084" w:hanging="180"/>
+      </w:pPr>
+    </w:lvl>
+    <w:lvl w:ilvl="3" w:tplc="1809000F" w:tentative="1">
+      <w:start w:val="1"/>
+      <w:numFmt w:val="decimal"/>
+      <w:lvlText w:val="%4."/>
+      <w:lvlJc w:val="left"/>
+      <w:pPr>
+        <w:ind w:left="2804" w:hanging="360"/>
+      </w:pPr>
+    </w:lvl>
+    <w:lvl w:ilvl="4" w:tplc="18090019" w:tentative="1">
+      <w:start w:val="1"/>
+      <w:numFmt w:val="lowerLetter"/>
+      <w:lvlText w:val="%5."/>
+      <w:lvlJc w:val="left"/>
+      <w:pPr>
+        <w:ind w:left="3524" w:hanging="360"/>
+      </w:pPr>
+    </w:lvl>
+    <w:lvl w:ilvl="5" w:tplc="1809001B" w:tentative="1">
+      <w:start w:val="1"/>
+      <w:numFmt w:val="lowerRoman"/>
+      <w:lvlText w:val="%6."/>
+      <w:lvlJc w:val="right"/>
+      <w:pPr>
+        <w:ind w:left="4244" w:hanging="180"/>
+      </w:pPr>
+    </w:lvl>
+    <w:lvl w:ilvl="6" w:tplc="1809000F" w:tentative="1">
+      <w:start w:val="1"/>
+      <w:numFmt w:val="decimal"/>
+      <w:lvlText w:val="%7."/>
+      <w:lvlJc w:val="left"/>
+      <w:pPr>
+        <w:ind w:left="4964" w:hanging="360"/>
+      </w:pPr>
+    </w:lvl>
+    <w:lvl w:ilvl="7" w:tplc="18090019" w:tentative="1">
+      <w:start w:val="1"/>
+      <w:numFmt w:val="lowerLetter"/>
+      <w:lvlText w:val="%8."/>
+      <w:lvlJc w:val="left"/>
+      <w:pPr>
+        <w:ind w:left="5684" w:hanging="360"/>
+      </w:pPr>
+    </w:lvl>
+    <w:lvl w:ilvl="8" w:tplc="1809001B" w:tentative="1">
+      <w:start w:val="1"/>
+      <w:numFmt w:val="lowerRoman"/>
+      <w:lvlText w:val="%9."/>
+      <w:lvlJc w:val="right"/>
+      <w:pPr>
+        <w:ind w:left="6404" w:hanging="180"/>
+      </w:pPr>
+    </w:lvl>
+  </w:abstractNum>
+  <w:abstractNum w:abstractNumId="1" w15:restartNumberingAfterBreak="0">
+    <w:nsid w:val="08C1176E"/>
+    <w:multiLevelType w:val="hybridMultilevel"/>
+    <w:tmpl w:val="C9520ABA"/>
+    <w:lvl w:ilvl="0" w:tplc="1809000F">
+      <w:start w:val="1"/>
+      <w:numFmt w:val="decimal"/>
+      <w:lvlText w:val="%1."/>
+      <w:lvlJc w:val="left"/>
+      <w:pPr>
+        <w:ind w:left="720" w:hanging="360"/>
+      </w:pPr>
+      <w:rPr>
+        <w:rFonts w:hint="default"/>
+      </w:rPr>
+    </w:lvl>
+    <w:lvl w:ilvl="1" w:tplc="18090019" w:tentative="1">
+      <w:start w:val="1"/>
+      <w:numFmt w:val="lowerLetter"/>
+      <w:lvlText w:val="%2."/>
+      <w:lvlJc w:val="left"/>
+      <w:pPr>
+        <w:ind w:left="1440" w:hanging="360"/>
+      </w:pPr>
+    </w:lvl>
+    <w:lvl w:ilvl="2" w:tplc="1809001B" w:tentative="1">
+      <w:start w:val="1"/>
+      <w:numFmt w:val="lowerRoman"/>
+      <w:lvlText w:val="%3."/>
+      <w:lvlJc w:val="right"/>
+      <w:pPr>
+        <w:ind w:left="2160" w:hanging="180"/>
+      </w:pPr>
+    </w:lvl>
+    <w:lvl w:ilvl="3" w:tplc="1809000F" w:tentative="1">
+      <w:start w:val="1"/>
+      <w:numFmt w:val="decimal"/>
+      <w:lvlText w:val="%4."/>
+      <w:lvlJc w:val="left"/>
+      <w:pPr>
+        <w:ind w:left="2880" w:hanging="360"/>
+      </w:pPr>
+    </w:lvl>
+    <w:lvl w:ilvl="4" w:tplc="18090019" w:tentative="1">
+      <w:start w:val="1"/>
+      <w:numFmt w:val="lowerLetter"/>
+      <w:lvlText w:val="%5."/>
+      <w:lvlJc w:val="left"/>
+      <w:pPr>
+        <w:ind w:left="3600" w:hanging="360"/>
+      </w:pPr>
+    </w:lvl>
+    <w:lvl w:ilvl="5" w:tplc="1809001B" w:tentative="1">
+      <w:start w:val="1"/>
+      <w:numFmt w:val="lowerRoman"/>
+      <w:lvlText w:val="%6."/>
+      <w:lvlJc w:val="right"/>
+      <w:pPr>
+        <w:ind w:left="4320" w:hanging="180"/>
+      </w:pPr>
+    </w:lvl>
+    <w:lvl w:ilvl="6" w:tplc="1809000F" w:tentative="1">
+      <w:start w:val="1"/>
+      <w:numFmt w:val="decimal"/>
+      <w:lvlText w:val="%7."/>
+      <w:lvlJc w:val="left"/>
+      <w:pPr>
+        <w:ind w:left="5040" w:hanging="360"/>
+      </w:pPr>
+    </w:lvl>
+    <w:lvl w:ilvl="7" w:tplc="18090019" w:tentative="1">
+      <w:start w:val="1"/>
+      <w:numFmt w:val="lowerLetter"/>
+      <w:lvlText w:val="%8."/>
+      <w:lvlJc w:val="left"/>
+      <w:pPr>
+        <w:ind w:left="5760" w:hanging="360"/>
+      </w:pPr>
+    </w:lvl>
+    <w:lvl w:ilvl="8" w:tplc="1809001B" w:tentative="1">
+      <w:start w:val="1"/>
+      <w:numFmt w:val="lowerRoman"/>
+      <w:lvlText w:val="%9."/>
+      <w:lvlJc w:val="right"/>
+      <w:pPr>
+        <w:ind w:left="6480" w:hanging="180"/>
+      </w:pPr>
+    </w:lvl>
+  </w:abstractNum>
+  <w:abstractNum w:abstractNumId="2" w15:restartNumberingAfterBreak="0">
     <w:nsid w:val="0EF45053"/>
     <w:multiLevelType w:val="hybridMultilevel"/>
     <w:tmpl w:val="23C6B794"/>
@@ -1816,7 +3199,7 @@
       </w:pPr>
     </w:lvl>
   </w:abstractNum>
-  <w:abstractNum w:abstractNumId="1" w15:restartNumberingAfterBreak="0">
+  <w:abstractNum w:abstractNumId="3" w15:restartNumberingAfterBreak="0">
     <w:nsid w:val="18633F03"/>
     <w:multiLevelType w:val="hybridMultilevel"/>
     <w:tmpl w:val="3F8A1894"/>
@@ -1929,7 +3312,179 @@
       </w:rPr>
     </w:lvl>
   </w:abstractNum>
-  <w:abstractNum w:abstractNumId="2" w15:restartNumberingAfterBreak="0">
+  <w:abstractNum w:abstractNumId="4" w15:restartNumberingAfterBreak="0">
+    <w:nsid w:val="294D1BCF"/>
+    <w:multiLevelType w:val="hybridMultilevel"/>
+    <w:tmpl w:val="D30C02DC"/>
+    <w:lvl w:ilvl="0" w:tplc="1809000F">
+      <w:start w:val="1"/>
+      <w:numFmt w:val="decimal"/>
+      <w:lvlText w:val="%1."/>
+      <w:lvlJc w:val="left"/>
+      <w:pPr>
+        <w:ind w:left="644" w:hanging="360"/>
+      </w:pPr>
+    </w:lvl>
+    <w:lvl w:ilvl="1" w:tplc="18090019" w:tentative="1">
+      <w:start w:val="1"/>
+      <w:numFmt w:val="lowerLetter"/>
+      <w:lvlText w:val="%2."/>
+      <w:lvlJc w:val="left"/>
+      <w:pPr>
+        <w:ind w:left="1440" w:hanging="360"/>
+      </w:pPr>
+    </w:lvl>
+    <w:lvl w:ilvl="2" w:tplc="1809001B" w:tentative="1">
+      <w:start w:val="1"/>
+      <w:numFmt w:val="lowerRoman"/>
+      <w:lvlText w:val="%3."/>
+      <w:lvlJc w:val="right"/>
+      <w:pPr>
+        <w:ind w:left="2160" w:hanging="180"/>
+      </w:pPr>
+    </w:lvl>
+    <w:lvl w:ilvl="3" w:tplc="1809000F" w:tentative="1">
+      <w:start w:val="1"/>
+      <w:numFmt w:val="decimal"/>
+      <w:lvlText w:val="%4."/>
+      <w:lvlJc w:val="left"/>
+      <w:pPr>
+        <w:ind w:left="2880" w:hanging="360"/>
+      </w:pPr>
+    </w:lvl>
+    <w:lvl w:ilvl="4" w:tplc="18090019" w:tentative="1">
+      <w:start w:val="1"/>
+      <w:numFmt w:val="lowerLetter"/>
+      <w:lvlText w:val="%5."/>
+      <w:lvlJc w:val="left"/>
+      <w:pPr>
+        <w:ind w:left="3600" w:hanging="360"/>
+      </w:pPr>
+    </w:lvl>
+    <w:lvl w:ilvl="5" w:tplc="1809001B" w:tentative="1">
+      <w:start w:val="1"/>
+      <w:numFmt w:val="lowerRoman"/>
+      <w:lvlText w:val="%6."/>
+      <w:lvlJc w:val="right"/>
+      <w:pPr>
+        <w:ind w:left="4320" w:hanging="180"/>
+      </w:pPr>
+    </w:lvl>
+    <w:lvl w:ilvl="6" w:tplc="1809000F" w:tentative="1">
+      <w:start w:val="1"/>
+      <w:numFmt w:val="decimal"/>
+      <w:lvlText w:val="%7."/>
+      <w:lvlJc w:val="left"/>
+      <w:pPr>
+        <w:ind w:left="5040" w:hanging="360"/>
+      </w:pPr>
+    </w:lvl>
+    <w:lvl w:ilvl="7" w:tplc="18090019" w:tentative="1">
+      <w:start w:val="1"/>
+      <w:numFmt w:val="lowerLetter"/>
+      <w:lvlText w:val="%8."/>
+      <w:lvlJc w:val="left"/>
+      <w:pPr>
+        <w:ind w:left="5760" w:hanging="360"/>
+      </w:pPr>
+    </w:lvl>
+    <w:lvl w:ilvl="8" w:tplc="1809001B" w:tentative="1">
+      <w:start w:val="1"/>
+      <w:numFmt w:val="lowerRoman"/>
+      <w:lvlText w:val="%9."/>
+      <w:lvlJc w:val="right"/>
+      <w:pPr>
+        <w:ind w:left="6480" w:hanging="180"/>
+      </w:pPr>
+    </w:lvl>
+  </w:abstractNum>
+  <w:abstractNum w:abstractNumId="5" w15:restartNumberingAfterBreak="0">
+    <w:nsid w:val="337F3D84"/>
+    <w:multiLevelType w:val="hybridMultilevel"/>
+    <w:tmpl w:val="6428C600"/>
+    <w:lvl w:ilvl="0" w:tplc="1809000F">
+      <w:start w:val="1"/>
+      <w:numFmt w:val="decimal"/>
+      <w:lvlText w:val="%1."/>
+      <w:lvlJc w:val="left"/>
+      <w:pPr>
+        <w:ind w:left="720" w:hanging="360"/>
+      </w:pPr>
+    </w:lvl>
+    <w:lvl w:ilvl="1" w:tplc="18090019" w:tentative="1">
+      <w:start w:val="1"/>
+      <w:numFmt w:val="lowerLetter"/>
+      <w:lvlText w:val="%2."/>
+      <w:lvlJc w:val="left"/>
+      <w:pPr>
+        <w:ind w:left="1440" w:hanging="360"/>
+      </w:pPr>
+    </w:lvl>
+    <w:lvl w:ilvl="2" w:tplc="1809001B" w:tentative="1">
+      <w:start w:val="1"/>
+      <w:numFmt w:val="lowerRoman"/>
+      <w:lvlText w:val="%3."/>
+      <w:lvlJc w:val="right"/>
+      <w:pPr>
+        <w:ind w:left="2160" w:hanging="180"/>
+      </w:pPr>
+    </w:lvl>
+    <w:lvl w:ilvl="3" w:tplc="1809000F" w:tentative="1">
+      <w:start w:val="1"/>
+      <w:numFmt w:val="decimal"/>
+      <w:lvlText w:val="%4."/>
+      <w:lvlJc w:val="left"/>
+      <w:pPr>
+        <w:ind w:left="2880" w:hanging="360"/>
+      </w:pPr>
+    </w:lvl>
+    <w:lvl w:ilvl="4" w:tplc="18090019" w:tentative="1">
+      <w:start w:val="1"/>
+      <w:numFmt w:val="lowerLetter"/>
+      <w:lvlText w:val="%5."/>
+      <w:lvlJc w:val="left"/>
+      <w:pPr>
+        <w:ind w:left="3600" w:hanging="360"/>
+      </w:pPr>
+    </w:lvl>
+    <w:lvl w:ilvl="5" w:tplc="1809001B" w:tentative="1">
+      <w:start w:val="1"/>
+      <w:numFmt w:val="lowerRoman"/>
+      <w:lvlText w:val="%6."/>
+      <w:lvlJc w:val="right"/>
+      <w:pPr>
+        <w:ind w:left="4320" w:hanging="180"/>
+      </w:pPr>
+    </w:lvl>
+    <w:lvl w:ilvl="6" w:tplc="1809000F" w:tentative="1">
+      <w:start w:val="1"/>
+      <w:numFmt w:val="decimal"/>
+      <w:lvlText w:val="%7."/>
+      <w:lvlJc w:val="left"/>
+      <w:pPr>
+        <w:ind w:left="5040" w:hanging="360"/>
+      </w:pPr>
+    </w:lvl>
+    <w:lvl w:ilvl="7" w:tplc="18090019" w:tentative="1">
+      <w:start w:val="1"/>
+      <w:numFmt w:val="lowerLetter"/>
+      <w:lvlText w:val="%8."/>
+      <w:lvlJc w:val="left"/>
+      <w:pPr>
+        <w:ind w:left="5760" w:hanging="360"/>
+      </w:pPr>
+    </w:lvl>
+    <w:lvl w:ilvl="8" w:tplc="1809001B" w:tentative="1">
+      <w:start w:val="1"/>
+      <w:numFmt w:val="lowerRoman"/>
+      <w:lvlText w:val="%9."/>
+      <w:lvlJc w:val="right"/>
+      <w:pPr>
+        <w:ind w:left="6480" w:hanging="180"/>
+      </w:pPr>
+    </w:lvl>
+  </w:abstractNum>
+  <w:abstractNum w:abstractNumId="6" w15:restartNumberingAfterBreak="0">
     <w:nsid w:val="438D28A1"/>
     <w:multiLevelType w:val="hybridMultilevel"/>
     <w:tmpl w:val="A30A53B8"/>
@@ -2042,7 +3597,7 @@
       </w:rPr>
     </w:lvl>
   </w:abstractNum>
-  <w:abstractNum w:abstractNumId="3" w15:restartNumberingAfterBreak="0">
+  <w:abstractNum w:abstractNumId="7" w15:restartNumberingAfterBreak="0">
     <w:nsid w:val="66D4170A"/>
     <w:multiLevelType w:val="hybridMultilevel"/>
     <w:tmpl w:val="FA88BA94"/>
@@ -2155,7 +3710,7 @@
       </w:rPr>
     </w:lvl>
   </w:abstractNum>
-  <w:abstractNum w:abstractNumId="4" w15:restartNumberingAfterBreak="0">
+  <w:abstractNum w:abstractNumId="8" w15:restartNumberingAfterBreak="0">
     <w:nsid w:val="722A7534"/>
     <w:multiLevelType w:val="hybridMultilevel"/>
     <w:tmpl w:val="1CC8691E"/>
@@ -2241,7 +3796,7 @@
       </w:pPr>
     </w:lvl>
   </w:abstractNum>
-  <w:abstractNum w:abstractNumId="5" w15:restartNumberingAfterBreak="0">
+  <w:abstractNum w:abstractNumId="9" w15:restartNumberingAfterBreak="0">
     <w:nsid w:val="7B792B6F"/>
     <w:multiLevelType w:val="hybridMultilevel"/>
     <w:tmpl w:val="09626918"/>
@@ -2327,10 +3882,10 @@
       </w:pPr>
     </w:lvl>
   </w:abstractNum>
-  <w:abstractNum w:abstractNumId="6" w15:restartNumberingAfterBreak="0">
+  <w:abstractNum w:abstractNumId="10" w15:restartNumberingAfterBreak="0">
     <w:nsid w:val="7BC51767"/>
     <w:multiLevelType w:val="hybridMultilevel"/>
-    <w:tmpl w:val="35E4CBAE"/>
+    <w:tmpl w:val="EBCC978C"/>
     <w:lvl w:ilvl="0" w:tplc="1809000F">
       <w:start w:val="1"/>
       <w:numFmt w:val="decimal"/>
@@ -2339,6 +3894,9 @@
       <w:pPr>
         <w:ind w:left="1211" w:hanging="360"/>
       </w:pPr>
+      <w:rPr>
+        <w:rFonts w:hint="default"/>
+      </w:rPr>
     </w:lvl>
     <w:lvl w:ilvl="1" w:tplc="18090019" w:tentative="1">
       <w:start w:val="1"/>
@@ -2414,25 +3972,37 @@
     </w:lvl>
   </w:abstractNum>
   <w:num w:numId="1">
+    <w:abstractNumId w:val="8"/>
+  </w:num>
+  <w:num w:numId="2">
+    <w:abstractNumId w:val="10"/>
+  </w:num>
+  <w:num w:numId="3">
+    <w:abstractNumId w:val="9"/>
+  </w:num>
+  <w:num w:numId="4">
+    <w:abstractNumId w:val="6"/>
+  </w:num>
+  <w:num w:numId="5">
+    <w:abstractNumId w:val="7"/>
+  </w:num>
+  <w:num w:numId="6">
+    <w:abstractNumId w:val="3"/>
+  </w:num>
+  <w:num w:numId="7">
+    <w:abstractNumId w:val="2"/>
+  </w:num>
+  <w:num w:numId="8">
     <w:abstractNumId w:val="4"/>
   </w:num>
-  <w:num w:numId="2">
-    <w:abstractNumId w:val="6"/>
-  </w:num>
-  <w:num w:numId="3">
+  <w:num w:numId="9">
     <w:abstractNumId w:val="5"/>
   </w:num>
-  <w:num w:numId="4">
-    <w:abstractNumId w:val="2"/>
+  <w:num w:numId="10">
+    <w:abstractNumId w:val="0"/>
   </w:num>
-  <w:num w:numId="5">
-    <w:abstractNumId w:val="3"/>
-  </w:num>
-  <w:num w:numId="6">
+  <w:num w:numId="11">
     <w:abstractNumId w:val="1"/>
-  </w:num>
-  <w:num w:numId="7">
-    <w:abstractNumId w:val="0"/>
   </w:num>
 </w:numbering>
 </file>
@@ -2901,6 +4471,28 @@
       <w:szCs w:val="24"/>
     </w:rPr>
   </w:style>
+  <w:style w:type="paragraph" w:styleId="Heading4">
+    <w:name w:val="heading 4"/>
+    <w:basedOn w:val="Normal"/>
+    <w:next w:val="Normal"/>
+    <w:link w:val="Heading4Char"/>
+    <w:uiPriority w:val="9"/>
+    <w:unhideWhenUsed/>
+    <w:qFormat/>
+    <w:rsid w:val="003A76A5"/>
+    <w:pPr>
+      <w:keepNext/>
+      <w:keepLines/>
+      <w:spacing w:before="40" w:after="0"/>
+      <w:outlineLvl w:val="3"/>
+    </w:pPr>
+    <w:rPr>
+      <w:rFonts w:asciiTheme="majorHAnsi" w:eastAsiaTheme="majorEastAsia" w:hAnsiTheme="majorHAnsi" w:cstheme="majorBidi"/>
+      <w:i/>
+      <w:iCs/>
+      <w:color w:val="2F5496" w:themeColor="accent1" w:themeShade="BF"/>
+    </w:rPr>
+  </w:style>
   <w:style w:type="character" w:default="1" w:styleId="DefaultParagraphFont">
     <w:name w:val="Default Paragraph Font"/>
     <w:uiPriority w:val="1"/>
@@ -3108,6 +4700,50 @@
     <w:link w:val="Footer"/>
     <w:uiPriority w:val="99"/>
     <w:rsid w:val="005348C3"/>
+  </w:style>
+  <w:style w:type="character" w:customStyle="1" w:styleId="Heading4Char">
+    <w:name w:val="Heading 4 Char"/>
+    <w:basedOn w:val="DefaultParagraphFont"/>
+    <w:link w:val="Heading4"/>
+    <w:uiPriority w:val="9"/>
+    <w:rsid w:val="003A76A5"/>
+    <w:rPr>
+      <w:rFonts w:asciiTheme="majorHAnsi" w:eastAsiaTheme="majorEastAsia" w:hAnsiTheme="majorHAnsi" w:cstheme="majorBidi"/>
+      <w:i/>
+      <w:iCs/>
+      <w:color w:val="2F5496" w:themeColor="accent1" w:themeShade="BF"/>
+    </w:rPr>
+  </w:style>
+  <w:style w:type="paragraph" w:styleId="Subtitle">
+    <w:name w:val="Subtitle"/>
+    <w:basedOn w:val="Normal"/>
+    <w:next w:val="Normal"/>
+    <w:link w:val="SubtitleChar"/>
+    <w:uiPriority w:val="11"/>
+    <w:qFormat/>
+    <w:rsid w:val="00C91EC6"/>
+    <w:pPr>
+      <w:numPr>
+        <w:ilvl w:val="1"/>
+      </w:numPr>
+    </w:pPr>
+    <w:rPr>
+      <w:rFonts w:eastAsiaTheme="minorEastAsia"/>
+      <w:color w:val="5A5A5A" w:themeColor="text1" w:themeTint="A5"/>
+      <w:spacing w:val="15"/>
+    </w:rPr>
+  </w:style>
+  <w:style w:type="character" w:customStyle="1" w:styleId="SubtitleChar">
+    <w:name w:val="Subtitle Char"/>
+    <w:basedOn w:val="DefaultParagraphFont"/>
+    <w:link w:val="Subtitle"/>
+    <w:uiPriority w:val="11"/>
+    <w:rsid w:val="00C91EC6"/>
+    <w:rPr>
+      <w:rFonts w:eastAsiaTheme="minorEastAsia"/>
+      <w:color w:val="5A5A5A" w:themeColor="text1" w:themeTint="A5"/>
+      <w:spacing w:val="15"/>
+    </w:rPr>
   </w:style>
 </w:styles>
 </file>

</xml_diff>

<commit_message>
Updated Build Server Config file with added plugins to Jenkins
</commit_message>
<xml_diff>
--- a/Documentation/Documents/BuildServer_config.docx
+++ b/Documentation/Documents/BuildServer_config.docx
@@ -7,8 +7,6 @@
         <w:pStyle w:val="Title"/>
         <w:jc w:val="center"/>
       </w:pPr>
-      <w:bookmarkStart w:id="0" w:name="_GoBack"/>
-      <w:bookmarkEnd w:id="0"/>
       <w:r>
         <w:t>Build Server configuration</w:t>
       </w:r>
@@ -231,7 +229,21 @@
         <w:rPr>
           <w:color w:val="00B050"/>
         </w:rPr>
-        <w:t>sudo tar -xzvf  jdk-11.02_linux-x64_bin.tar.gz  -C</w:t>
+        <w:t>sudo tar -</w:t>
+      </w:r>
+      <w:proofErr w:type="spellStart"/>
+      <w:r>
+        <w:rPr>
+          <w:color w:val="00B050"/>
+        </w:rPr>
+        <w:t>xzvf</w:t>
+      </w:r>
+      <w:proofErr w:type="spellEnd"/>
+      <w:r>
+        <w:rPr>
+          <w:color w:val="00B050"/>
+        </w:rPr>
+        <w:t xml:space="preserve">  jdk-11.02_linux-x64_bin.tar.gz  -C</w:t>
       </w:r>
       <w:r>
         <w:rPr>
@@ -278,8 +290,13 @@
         <w:t>z</w:t>
       </w:r>
       <w:r>
-        <w:t>= gunzip</w:t>
-      </w:r>
+        <w:t xml:space="preserve">= </w:t>
+      </w:r>
+      <w:proofErr w:type="spellStart"/>
+      <w:r>
+        <w:t>gunzip</w:t>
+      </w:r>
+      <w:proofErr w:type="spellEnd"/>
       <w:r>
         <w:t xml:space="preserve">/unzipping </w:t>
       </w:r>
@@ -393,7 +410,21 @@
         <w:rPr>
           <w:color w:val="00B050"/>
         </w:rPr>
-        <w:t xml:space="preserve">udo nano </w:t>
+        <w:t xml:space="preserve">udo </w:t>
+      </w:r>
+      <w:proofErr w:type="spellStart"/>
+      <w:r>
+        <w:rPr>
+          <w:color w:val="00B050"/>
+        </w:rPr>
+        <w:t>nano</w:t>
+      </w:r>
+      <w:proofErr w:type="spellEnd"/>
+      <w:r>
+        <w:rPr>
+          <w:color w:val="00B050"/>
+        </w:rPr>
+        <w:t xml:space="preserve"> </w:t>
       </w:r>
       <w:r>
         <w:rPr>
@@ -572,7 +603,21 @@
         <w:rPr>
           <w:color w:val="2F5496" w:themeColor="accent1" w:themeShade="BF"/>
         </w:rPr>
-        <w:t>Java HotSpot(TM) 64-Bit Server VM (build 25.201-b09, mixed mode)</w:t>
+        <w:t xml:space="preserve">Java </w:t>
+      </w:r>
+      <w:proofErr w:type="spellStart"/>
+      <w:r>
+        <w:rPr>
+          <w:color w:val="2F5496" w:themeColor="accent1" w:themeShade="BF"/>
+        </w:rPr>
+        <w:t>HotSpot</w:t>
+      </w:r>
+      <w:proofErr w:type="spellEnd"/>
+      <w:r>
+        <w:rPr>
+          <w:color w:val="2F5496" w:themeColor="accent1" w:themeShade="BF"/>
+        </w:rPr>
+        <w:t>(TM) 64-Bit Server VM (build 25.201-b09, mixed mode)</w:t>
       </w:r>
       <w:r>
         <w:rPr>
@@ -923,9 +968,11 @@
           <w:numId w:val="4"/>
         </w:numPr>
       </w:pPr>
+      <w:proofErr w:type="spellStart"/>
       <w:r>
         <w:t>Timestamper</w:t>
       </w:r>
+      <w:proofErr w:type="spellEnd"/>
     </w:p>
     <w:p>
       <w:pPr>
@@ -936,7 +983,24 @@
         </w:numPr>
       </w:pPr>
       <w:r>
-        <w:t>Workspace Cleanup Plugin</w:t>
+        <w:t xml:space="preserve">Workspace </w:t>
+      </w:r>
+      <w:proofErr w:type="spellStart"/>
+      <w:r>
+        <w:t>Cleanup</w:t>
+      </w:r>
+      <w:proofErr w:type="spellEnd"/>
+      <w:r>
+        <w:t xml:space="preserve"> Plugin</w:t>
+      </w:r>
+    </w:p>
+    <w:p>
+      <w:pPr>
+        <w:pStyle w:val="ListParagraph"/>
+        <w:ind w:left="0"/>
+      </w:pPr>
+      <w:r>
+        <w:t>@Mary Walsh McGinty</w:t>
       </w:r>
     </w:p>
     <w:p>
@@ -960,7 +1024,7 @@
         </w:numPr>
       </w:pPr>
       <w:r>
-        <w:t>Audit log</w:t>
+        <w:t>Ansible</w:t>
       </w:r>
     </w:p>
     <w:p>
@@ -972,12 +1036,118 @@
         </w:numPr>
       </w:pPr>
       <w:r>
+        <w:lastRenderedPageBreak/>
+        <w:t xml:space="preserve">Audit </w:t>
+      </w:r>
+      <w:r>
+        <w:t>Trail</w:t>
+      </w:r>
+    </w:p>
+    <w:p>
+      <w:pPr>
+        <w:pStyle w:val="ListParagraph"/>
+        <w:numPr>
+          <w:ilvl w:val="0"/>
+          <w:numId w:val="4"/>
+        </w:numPr>
+      </w:pPr>
+      <w:r>
         <w:t>Backup plugin</w:t>
       </w:r>
     </w:p>
     <w:p>
-      <w:r>
-        <w:lastRenderedPageBreak/>
+      <w:pPr>
+        <w:pStyle w:val="ListParagraph"/>
+        <w:numPr>
+          <w:ilvl w:val="0"/>
+          <w:numId w:val="4"/>
+        </w:numPr>
+      </w:pPr>
+      <w:proofErr w:type="spellStart"/>
+      <w:r>
+        <w:t>CodeSonar</w:t>
+      </w:r>
+      <w:proofErr w:type="spellEnd"/>
+    </w:p>
+    <w:p>
+      <w:pPr>
+        <w:pStyle w:val="ListParagraph"/>
+        <w:numPr>
+          <w:ilvl w:val="0"/>
+          <w:numId w:val="4"/>
+        </w:numPr>
+      </w:pPr>
+      <w:r>
+        <w:t>O</w:t>
+      </w:r>
+      <w:r>
+        <w:t>WASP Dependency-Check</w:t>
+      </w:r>
+    </w:p>
+    <w:p>
+      <w:pPr>
+        <w:pStyle w:val="ListParagraph"/>
+        <w:numPr>
+          <w:ilvl w:val="0"/>
+          <w:numId w:val="4"/>
+        </w:numPr>
+      </w:pPr>
+      <w:r>
+        <w:t>Release</w:t>
+      </w:r>
+    </w:p>
+    <w:p>
+      <w:pPr>
+        <w:pStyle w:val="ListParagraph"/>
+        <w:numPr>
+          <w:ilvl w:val="0"/>
+          <w:numId w:val="4"/>
+        </w:numPr>
+      </w:pPr>
+      <w:r>
+        <w:t>Selenium Builder</w:t>
+      </w:r>
+    </w:p>
+    <w:p>
+      <w:pPr>
+        <w:pStyle w:val="ListParagraph"/>
+        <w:numPr>
+          <w:ilvl w:val="0"/>
+          <w:numId w:val="4"/>
+        </w:numPr>
+      </w:pPr>
+      <w:r>
+        <w:t>Selenium</w:t>
+      </w:r>
+    </w:p>
+    <w:p>
+      <w:pPr>
+        <w:pStyle w:val="ListParagraph"/>
+        <w:numPr>
+          <w:ilvl w:val="0"/>
+          <w:numId w:val="4"/>
+        </w:numPr>
+      </w:pPr>
+      <w:r>
+        <w:t>SonarQube Scanner for Jenkins</w:t>
+      </w:r>
+      <w:bookmarkStart w:id="0" w:name="_GoBack"/>
+      <w:bookmarkEnd w:id="0"/>
+    </w:p>
+    <w:p>
+      <w:pPr>
+        <w:pStyle w:val="ListParagraph"/>
+        <w:numPr>
+          <w:ilvl w:val="0"/>
+          <w:numId w:val="4"/>
+        </w:numPr>
+      </w:pPr>
+      <w:r>
+        <w:t>Visual Studio Code Metrics</w:t>
+      </w:r>
+    </w:p>
+    <w:p>
+      <w:r>
         <w:t>@Mary Walsh McGinty</w:t>
       </w:r>
     </w:p>
@@ -999,7 +1169,21 @@
         <w:rPr>
           <w:color w:val="00B050"/>
         </w:rPr>
-        <w:t>sudo systemctl sta</w:t>
+        <w:t xml:space="preserve">sudo </w:t>
+      </w:r>
+      <w:proofErr w:type="spellStart"/>
+      <w:r>
+        <w:rPr>
+          <w:color w:val="00B050"/>
+        </w:rPr>
+        <w:t>systemctl</w:t>
+      </w:r>
+      <w:proofErr w:type="spellEnd"/>
+      <w:r>
+        <w:rPr>
+          <w:color w:val="00B050"/>
+        </w:rPr>
+        <w:t xml:space="preserve"> sta</w:t>
       </w:r>
       <w:r>
         <w:rPr>
@@ -1013,12 +1197,14 @@
         </w:rPr>
         <w:t xml:space="preserve"> </w:t>
       </w:r>
+      <w:proofErr w:type="spellStart"/>
       <w:r>
         <w:rPr>
           <w:color w:val="00B050"/>
         </w:rPr>
         <w:t>jenkins</w:t>
       </w:r>
+      <w:proofErr w:type="spellEnd"/>
     </w:p>
     <w:p>
       <w:r>
@@ -1031,8 +1217,23 @@
         <w:rPr>
           <w:color w:val="00B050"/>
         </w:rPr>
-        <w:t xml:space="preserve">sudo systemctl status </w:t>
-      </w:r>
+        <w:t xml:space="preserve">sudo </w:t>
+      </w:r>
+      <w:proofErr w:type="spellStart"/>
+      <w:r>
+        <w:rPr>
+          <w:color w:val="00B050"/>
+        </w:rPr>
+        <w:t>systemctl</w:t>
+      </w:r>
+      <w:proofErr w:type="spellEnd"/>
+      <w:r>
+        <w:rPr>
+          <w:color w:val="00B050"/>
+        </w:rPr>
+        <w:t xml:space="preserve"> status </w:t>
+      </w:r>
+      <w:proofErr w:type="spellStart"/>
       <w:r>
         <w:rPr>
           <w:color w:val="00B050"/>
@@ -1045,6 +1246,7 @@
         </w:rPr>
         <w:t>enkins</w:t>
       </w:r>
+      <w:proofErr w:type="spellEnd"/>
     </w:p>
     <w:p>
       <w:pPr>
@@ -1116,7 +1318,21 @@
         <w:rPr>
           <w:color w:val="00B050"/>
         </w:rPr>
-        <w:t>sudo systemctl st</w:t>
+        <w:t xml:space="preserve">sudo </w:t>
+      </w:r>
+      <w:proofErr w:type="spellStart"/>
+      <w:r>
+        <w:rPr>
+          <w:color w:val="00B050"/>
+        </w:rPr>
+        <w:t>systemctl</w:t>
+      </w:r>
+      <w:proofErr w:type="spellEnd"/>
+      <w:r>
+        <w:rPr>
+          <w:color w:val="00B050"/>
+        </w:rPr>
+        <w:t xml:space="preserve"> st</w:t>
       </w:r>
       <w:r>
         <w:rPr>
@@ -1130,12 +1346,14 @@
         </w:rPr>
         <w:t xml:space="preserve"> </w:t>
       </w:r>
+      <w:proofErr w:type="spellStart"/>
       <w:r>
         <w:rPr>
           <w:color w:val="00B050"/>
         </w:rPr>
         <w:t>jenkins</w:t>
       </w:r>
+      <w:proofErr w:type="spellEnd"/>
     </w:p>
     <w:p/>
     <w:p>
@@ -1266,12 +1484,14 @@
           <w:color w:val="00B050"/>
         </w:rPr>
       </w:pPr>
+      <w:proofErr w:type="spellStart"/>
       <w:r>
         <w:t>w</w:t>
       </w:r>
       <w:r>
         <w:t>get</w:t>
       </w:r>
+      <w:proofErr w:type="spellEnd"/>
       <w:r>
         <w:t xml:space="preserve"> </w:t>
       </w:r>
@@ -1316,11 +1536,33 @@
         </w:rPr>
         <w:t xml:space="preserve"> </w:t>
       </w:r>
-      <w:r>
-        <w:rPr>
-          <w:color w:val="00B050"/>
-        </w:rPr>
-        <w:t>gpg  -keyserver  pgpkeys.mit.edu  -recv-key6B219DCCD7639232</w:t>
+      <w:proofErr w:type="spellStart"/>
+      <w:r>
+        <w:rPr>
+          <w:color w:val="00B050"/>
+        </w:rPr>
+        <w:t>gpg</w:t>
+      </w:r>
+      <w:proofErr w:type="spellEnd"/>
+      <w:r>
+        <w:rPr>
+          <w:color w:val="00B050"/>
+        </w:rPr>
+        <w:t xml:space="preserve">  -</w:t>
+      </w:r>
+      <w:proofErr w:type="spellStart"/>
+      <w:r>
+        <w:rPr>
+          <w:color w:val="00B050"/>
+        </w:rPr>
+        <w:t>keyserver</w:t>
+      </w:r>
+      <w:proofErr w:type="spellEnd"/>
+      <w:r>
+        <w:rPr>
+          <w:color w:val="00B050"/>
+        </w:rPr>
+        <w:t xml:space="preserve">  pgpkeys.mit.edu  -recv-key6B219DCCD7639232</w:t>
       </w:r>
     </w:p>
     <w:p>
@@ -1343,11 +1585,19 @@
         </w:rPr>
         <w:t xml:space="preserve"> </w:t>
       </w:r>
-      <w:r>
-        <w:rPr>
-          <w:color w:val="00B050"/>
-        </w:rPr>
-        <w:t>gpg -a -export 6B219DCCD</w:t>
+      <w:proofErr w:type="spellStart"/>
+      <w:r>
+        <w:rPr>
+          <w:color w:val="00B050"/>
+        </w:rPr>
+        <w:t>gpg</w:t>
+      </w:r>
+      <w:proofErr w:type="spellEnd"/>
+      <w:r>
+        <w:rPr>
+          <w:color w:val="00B050"/>
+        </w:rPr>
+        <w:t xml:space="preserve"> -a -export 6B219DCCD</w:t>
       </w:r>
       <w:r>
         <w:rPr>
@@ -1383,7 +1633,36 @@
         <w:rPr>
           <w:color w:val="00B050"/>
         </w:rPr>
-        <w:t>$ dpkg -i jfrog-artifactory-oss-5.8.3.deb</w:t>
+        <w:lastRenderedPageBreak/>
+        <w:t xml:space="preserve">$ </w:t>
+      </w:r>
+      <w:proofErr w:type="spellStart"/>
+      <w:r>
+        <w:rPr>
+          <w:color w:val="00B050"/>
+        </w:rPr>
+        <w:t>dpkg</w:t>
+      </w:r>
+      <w:proofErr w:type="spellEnd"/>
+      <w:r>
+        <w:rPr>
+          <w:color w:val="00B050"/>
+        </w:rPr>
+        <w:t xml:space="preserve"> -</w:t>
+      </w:r>
+      <w:proofErr w:type="spellStart"/>
+      <w:r>
+        <w:rPr>
+          <w:color w:val="00B050"/>
+        </w:rPr>
+        <w:t>i</w:t>
+      </w:r>
+      <w:proofErr w:type="spellEnd"/>
+      <w:r>
+        <w:rPr>
+          <w:color w:val="00B050"/>
+        </w:rPr>
+        <w:t xml:space="preserve"> jfrog-artifactory-oss-5.8.3.deb</w:t>
       </w:r>
     </w:p>
     <w:p>
@@ -1410,7 +1689,21 @@
         <w:rPr>
           <w:color w:val="00B050"/>
         </w:rPr>
-        <w:t>sudo systemctl start artifactory.service</w:t>
+        <w:t xml:space="preserve">sudo </w:t>
+      </w:r>
+      <w:proofErr w:type="spellStart"/>
+      <w:r>
+        <w:rPr>
+          <w:color w:val="00B050"/>
+        </w:rPr>
+        <w:t>systemctl</w:t>
+      </w:r>
+      <w:proofErr w:type="spellEnd"/>
+      <w:r>
+        <w:rPr>
+          <w:color w:val="00B050"/>
+        </w:rPr>
+        <w:t xml:space="preserve"> start artifactory.service</w:t>
       </w:r>
     </w:p>
     <w:p>
@@ -1431,7 +1724,21 @@
         <w:rPr>
           <w:color w:val="00B050"/>
         </w:rPr>
-        <w:t>sudo systemctl sta</w:t>
+        <w:t xml:space="preserve">sudo </w:t>
+      </w:r>
+      <w:proofErr w:type="spellStart"/>
+      <w:r>
+        <w:rPr>
+          <w:color w:val="00B050"/>
+        </w:rPr>
+        <w:t>systemctl</w:t>
+      </w:r>
+      <w:proofErr w:type="spellEnd"/>
+      <w:r>
+        <w:rPr>
+          <w:color w:val="00B050"/>
+        </w:rPr>
+        <w:t xml:space="preserve"> sta</w:t>
       </w:r>
       <w:r>
         <w:rPr>
@@ -1456,14 +1763,27 @@
     </w:p>
     <w:p>
       <w:r>
-        <w:lastRenderedPageBreak/>
         <w:t xml:space="preserve">To check if Artifactory is running: </w:t>
       </w:r>
       <w:r>
         <w:rPr>
           <w:color w:val="00B050"/>
         </w:rPr>
-        <w:t xml:space="preserve">sudo systemctl status </w:t>
+        <w:t xml:space="preserve">sudo </w:t>
+      </w:r>
+      <w:proofErr w:type="spellStart"/>
+      <w:r>
+        <w:rPr>
+          <w:color w:val="00B050"/>
+        </w:rPr>
+        <w:t>systemctl</w:t>
+      </w:r>
+      <w:proofErr w:type="spellEnd"/>
+      <w:r>
+        <w:rPr>
+          <w:color w:val="00B050"/>
+        </w:rPr>
+        <w:t xml:space="preserve"> status </w:t>
       </w:r>
       <w:r>
         <w:rPr>
@@ -1537,7 +1857,21 @@
         <w:rPr>
           <w:color w:val="00B050"/>
         </w:rPr>
-        <w:t>sudo systemctl st</w:t>
+        <w:t xml:space="preserve">sudo </w:t>
+      </w:r>
+      <w:proofErr w:type="spellStart"/>
+      <w:r>
+        <w:rPr>
+          <w:color w:val="00B050"/>
+        </w:rPr>
+        <w:t>systemctl</w:t>
+      </w:r>
+      <w:proofErr w:type="spellEnd"/>
+      <w:r>
+        <w:rPr>
+          <w:color w:val="00B050"/>
+        </w:rPr>
+        <w:t xml:space="preserve"> st</w:t>
       </w:r>
       <w:r>
         <w:rPr>
@@ -1859,106 +2193,108 @@
     </w:p>
     <w:p>
       <w:pPr>
-        <w:pStyle w:val="ListParagraph"/>
-        <w:ind w:left="142" w:hanging="142"/>
-      </w:pPr>
-    </w:p>
-    <w:p>
-      <w:pPr>
-        <w:pStyle w:val="ListParagraph"/>
-        <w:ind w:left="142" w:hanging="142"/>
+        <w:pStyle w:val="Heading3"/>
+      </w:pPr>
+      <w:r>
+        <w:lastRenderedPageBreak/>
+        <w:t>Configuring Artifactory on the Jenkins Server</w:t>
+      </w:r>
+    </w:p>
+    <w:p>
+      <w:pPr>
+        <w:pStyle w:val="Heading4"/>
+      </w:pPr>
+      <w:r>
+        <w:t>Steps</w:t>
+      </w:r>
+    </w:p>
+    <w:p>
+      <w:pPr>
+        <w:pStyle w:val="ListParagraph"/>
+        <w:numPr>
+          <w:ilvl w:val="0"/>
+          <w:numId w:val="8"/>
+        </w:numPr>
+        <w:rPr>
+          <w:color w:val="0070C0"/>
+        </w:rPr>
+      </w:pPr>
+      <w:r>
+        <w:t xml:space="preserve">Log into Jenkins and click on </w:t>
+      </w:r>
+      <w:r>
+        <w:rPr>
+          <w:color w:val="0070C0"/>
+        </w:rPr>
+        <w:t>Manage Jenkins</w:t>
+      </w:r>
+    </w:p>
+    <w:p>
+      <w:pPr>
+        <w:pStyle w:val="ListParagraph"/>
+        <w:numPr>
+          <w:ilvl w:val="0"/>
+          <w:numId w:val="8"/>
+        </w:numPr>
+      </w:pPr>
+      <w:r>
+        <w:t xml:space="preserve">Click on </w:t>
+      </w:r>
+      <w:r>
+        <w:rPr>
+          <w:color w:val="0070C0"/>
+        </w:rPr>
+        <w:t>Configure System</w:t>
+      </w:r>
+    </w:p>
+    <w:p>
+      <w:pPr>
+        <w:pStyle w:val="ListParagraph"/>
+        <w:numPr>
+          <w:ilvl w:val="0"/>
+          <w:numId w:val="8"/>
+        </w:numPr>
+      </w:pPr>
+      <w:r>
+        <w:t xml:space="preserve">Scroll down the page to the </w:t>
+      </w:r>
+      <w:proofErr w:type="spellStart"/>
+      <w:r>
+        <w:t>Artifactoy</w:t>
+      </w:r>
+      <w:proofErr w:type="spellEnd"/>
+      <w:r>
+        <w:t xml:space="preserve"> section</w:t>
+      </w:r>
+    </w:p>
+    <w:p>
+      <w:pPr>
+        <w:pStyle w:val="ListParagraph"/>
+        <w:numPr>
+          <w:ilvl w:val="0"/>
+          <w:numId w:val="8"/>
+        </w:numPr>
+      </w:pPr>
+      <w:r>
+        <w:t xml:space="preserve">Add the server details, Url: </w:t>
+      </w:r>
+      <w:r>
+        <w:rPr>
+          <w:color w:val="0070C0"/>
+        </w:rPr>
+        <w:t>localhost:8081/artifactory</w:t>
+      </w:r>
+      <w:r>
+        <w:t>,</w:t>
+      </w:r>
+    </w:p>
+    <w:p>
+      <w:pPr>
+        <w:pStyle w:val="ListParagraph"/>
+        <w:ind w:left="284" w:hanging="284"/>
       </w:pPr>
       <w:r>
         <w:t>@ Matthew McColgan</w:t>
-      </w:r>
-    </w:p>
-    <w:p>
-      <w:pPr>
-        <w:pStyle w:val="Heading3"/>
-      </w:pPr>
-      <w:r>
-        <w:t>Configuring Artifactory on the Jenkins Server</w:t>
-      </w:r>
-    </w:p>
-    <w:p>
-      <w:pPr>
-        <w:pStyle w:val="Heading4"/>
-      </w:pPr>
-      <w:r>
-        <w:t>Steps</w:t>
-      </w:r>
-    </w:p>
-    <w:p>
-      <w:pPr>
-        <w:pStyle w:val="ListParagraph"/>
-        <w:numPr>
-          <w:ilvl w:val="0"/>
-          <w:numId w:val="8"/>
-        </w:numPr>
-        <w:rPr>
-          <w:color w:val="0070C0"/>
-        </w:rPr>
-      </w:pPr>
-      <w:r>
-        <w:t xml:space="preserve">Log into Jenkins and click on </w:t>
-      </w:r>
-      <w:r>
-        <w:rPr>
-          <w:color w:val="0070C0"/>
-        </w:rPr>
-        <w:t>Manage Jenkins</w:t>
-      </w:r>
-    </w:p>
-    <w:p>
-      <w:pPr>
-        <w:pStyle w:val="ListParagraph"/>
-        <w:numPr>
-          <w:ilvl w:val="0"/>
-          <w:numId w:val="8"/>
-        </w:numPr>
-      </w:pPr>
-      <w:r>
-        <w:t xml:space="preserve">Click on </w:t>
-      </w:r>
-      <w:r>
-        <w:rPr>
-          <w:color w:val="0070C0"/>
-        </w:rPr>
-        <w:t>Configure System</w:t>
-      </w:r>
-    </w:p>
-    <w:p>
-      <w:pPr>
-        <w:pStyle w:val="ListParagraph"/>
-        <w:numPr>
-          <w:ilvl w:val="0"/>
-          <w:numId w:val="8"/>
-        </w:numPr>
-      </w:pPr>
-      <w:r>
-        <w:lastRenderedPageBreak/>
-        <w:t>Scroll down the page to the Artifactoy section</w:t>
-      </w:r>
-    </w:p>
-    <w:p>
-      <w:pPr>
-        <w:pStyle w:val="ListParagraph"/>
-        <w:numPr>
-          <w:ilvl w:val="0"/>
-          <w:numId w:val="8"/>
-        </w:numPr>
-      </w:pPr>
-      <w:r>
-        <w:t xml:space="preserve">Add the server details, Url: </w:t>
-      </w:r>
-      <w:r>
-        <w:rPr>
-          <w:color w:val="0070C0"/>
-        </w:rPr>
-        <w:t>localhost:8081/artifactory</w:t>
-      </w:r>
-      <w:r>
-        <w:t>,</w:t>
       </w:r>
     </w:p>
     <w:p>
@@ -2247,6 +2583,7 @@
         <w:rPr>
           <w:noProof/>
         </w:rPr>
+        <w:lastRenderedPageBreak/>
         <w:drawing>
           <wp:inline distT="0" distB="0" distL="0" distR="0" wp14:anchorId="147E9E87" wp14:editId="7A2BB06C">
             <wp:extent cx="2745968" cy="678180"/>
@@ -2350,7 +2687,6 @@
         </w:numPr>
       </w:pPr>
       <w:r>
-        <w:lastRenderedPageBreak/>
         <w:t xml:space="preserve">Run the </w:t>
       </w:r>
       <w:r>
@@ -2425,8 +2761,16 @@
         <w:rPr>
           <w:color w:val="00B050"/>
         </w:rPr>
-        <w:t>cd /tmp</w:t>
-      </w:r>
+        <w:t>cd /</w:t>
+      </w:r>
+      <w:proofErr w:type="spellStart"/>
+      <w:r>
+        <w:rPr>
+          <w:color w:val="00B050"/>
+        </w:rPr>
+        <w:t>tmp</w:t>
+      </w:r>
+      <w:proofErr w:type="spellEnd"/>
     </w:p>
     <w:p>
       <w:pPr>
@@ -2435,12 +2779,14 @@
           <w:color w:val="00B050"/>
         </w:rPr>
       </w:pPr>
+      <w:proofErr w:type="spellStart"/>
       <w:r>
         <w:rPr>
           <w:color w:val="00B050"/>
         </w:rPr>
         <w:t>wget</w:t>
       </w:r>
+      <w:proofErr w:type="spellEnd"/>
       <w:r>
         <w:rPr>
           <w:color w:val="70AD47" w:themeColor="accent6"/>
@@ -2462,7 +2808,15 @@
         <w:ind w:left="716"/>
       </w:pPr>
       <w:r>
-        <w:t>This will download the file into the tmp directory</w:t>
+        <w:t xml:space="preserve">This will download the file into the </w:t>
+      </w:r>
+      <w:proofErr w:type="spellStart"/>
+      <w:r>
+        <w:t>tmp</w:t>
+      </w:r>
+      <w:proofErr w:type="spellEnd"/>
+      <w:r>
+        <w:t xml:space="preserve"> directory</w:t>
       </w:r>
     </w:p>
     <w:p>
@@ -2477,7 +2831,21 @@
         <w:rPr>
           <w:color w:val="00B050"/>
         </w:rPr>
-        <w:t>sudo unzip -d /opt/gradle /tmp/gradle-*.zip</w:t>
+        <w:t>sudo unzip -d /opt/gradle /</w:t>
+      </w:r>
+      <w:proofErr w:type="spellStart"/>
+      <w:r>
+        <w:rPr>
+          <w:color w:val="00B050"/>
+        </w:rPr>
+        <w:t>tmp</w:t>
+      </w:r>
+      <w:proofErr w:type="spellEnd"/>
+      <w:r>
+        <w:rPr>
+          <w:color w:val="00B050"/>
+        </w:rPr>
+        <w:t>/gradle-*.zip</w:t>
       </w:r>
     </w:p>
     <w:p>
@@ -2515,7 +2883,21 @@
         <w:rPr>
           <w:color w:val="00B050"/>
         </w:rPr>
-        <w:t>sudo nano /etc/profile.d/gradle.sh</w:t>
+        <w:t xml:space="preserve">sudo </w:t>
+      </w:r>
+      <w:proofErr w:type="spellStart"/>
+      <w:r>
+        <w:rPr>
+          <w:color w:val="00B050"/>
+        </w:rPr>
+        <w:t>nano</w:t>
+      </w:r>
+      <w:proofErr w:type="spellEnd"/>
+      <w:r>
+        <w:rPr>
+          <w:color w:val="00B050"/>
+        </w:rPr>
+        <w:t xml:space="preserve"> /etc/profile.d/gradle.sh</w:t>
       </w:r>
     </w:p>
     <w:p>
@@ -2529,7 +2911,15 @@
         <w:tab/>
       </w:r>
       <w:r>
-        <w:t>This creates a new file called gradle.sh in the /etc/profile.d directory. Inside this file the following is added.</w:t>
+        <w:t>This creates a new file called gradle.sh in the /etc/</w:t>
+      </w:r>
+      <w:proofErr w:type="spellStart"/>
+      <w:r>
+        <w:t>profile.d</w:t>
+      </w:r>
+      <w:proofErr w:type="spellEnd"/>
+      <w:r>
+        <w:t xml:space="preserve"> directory. Inside this file the following is added.</w:t>
       </w:r>
     </w:p>
     <w:p>
@@ -2700,8 +3090,16 @@
         <w:rPr>
           <w:color w:val="00B050"/>
         </w:rPr>
-        <w:t>sudo chmod</w:t>
-      </w:r>
+        <w:t xml:space="preserve">sudo </w:t>
+      </w:r>
+      <w:proofErr w:type="spellStart"/>
+      <w:r>
+        <w:rPr>
+          <w:color w:val="00B050"/>
+        </w:rPr>
+        <w:t>chmod</w:t>
+      </w:r>
+      <w:proofErr w:type="spellEnd"/>
       <w:r>
         <w:rPr>
           <w:color w:val="00B050"/>

</xml_diff>

<commit_message>
Updated with Jenkins Backup plugin information
</commit_message>
<xml_diff>
--- a/Documentation/Documents/BuildServer_config.docx
+++ b/Documentation/Documents/BuildServer_config.docx
@@ -607,8 +607,6 @@
         </w:rPr>
         <w:t>ava-8-oracle</w:t>
       </w:r>
-      <w:bookmarkStart w:id="0" w:name="_GoBack"/>
-      <w:bookmarkEnd w:id="0"/>
       <w:r>
         <w:rPr>
           <w:color w:val="00B050"/>
@@ -1143,6 +1141,130 @@
     <w:p>
       <w:pPr>
         <w:pStyle w:val="ListParagraph"/>
+        <w:keepNext/>
+      </w:pPr>
+      <w:r>
+        <w:rPr>
+          <w:noProof/>
+        </w:rPr>
+        <w:drawing>
+          <wp:inline distT="0" distB="0" distL="0" distR="0" wp14:anchorId="38C1D106" wp14:editId="48E6BB1B">
+            <wp:extent cx="1744980" cy="1501623"/>
+            <wp:effectExtent l="0" t="0" r="7620" b="3810"/>
+            <wp:docPr id="8" name="Picture 8" descr="A screenshot of a cell phone&#10;&#10;Description automatically generated"/>
+            <wp:cNvGraphicFramePr>
+              <a:graphicFrameLocks xmlns:a="http://schemas.openxmlformats.org/drawingml/2006/main" noChangeAspect="1"/>
+            </wp:cNvGraphicFramePr>
+            <a:graphic xmlns:a="http://schemas.openxmlformats.org/drawingml/2006/main">
+              <a:graphicData uri="http://schemas.openxmlformats.org/drawingml/2006/picture">
+                <pic:pic xmlns:pic="http://schemas.openxmlformats.org/drawingml/2006/picture">
+                  <pic:nvPicPr>
+                    <pic:cNvPr id="8" name="BackupManager.PNG"/>
+                    <pic:cNvPicPr/>
+                  </pic:nvPicPr>
+                  <pic:blipFill>
+                    <a:blip r:embed="rId11" cstate="print">
+                      <a:extLst>
+                        <a:ext uri="{28A0092B-C50C-407E-A947-70E740481C1C}">
+                          <a14:useLocalDpi xmlns:a14="http://schemas.microsoft.com/office/drawing/2010/main" val="0"/>
+                        </a:ext>
+                      </a:extLst>
+                    </a:blip>
+                    <a:stretch>
+                      <a:fillRect/>
+                    </a:stretch>
+                  </pic:blipFill>
+                  <pic:spPr>
+                    <a:xfrm>
+                      <a:off x="0" y="0"/>
+                      <a:ext cx="1758604" cy="1513347"/>
+                    </a:xfrm>
+                    <a:prstGeom prst="rect">
+                      <a:avLst/>
+                    </a:prstGeom>
+                  </pic:spPr>
+                </pic:pic>
+              </a:graphicData>
+            </a:graphic>
+          </wp:inline>
+        </w:drawing>
+      </w:r>
+      <w:r>
+        <w:rPr>
+          <w:noProof/>
+        </w:rPr>
+        <w:t xml:space="preserve">            </w:t>
+      </w:r>
+      <w:r>
+        <w:rPr>
+          <w:noProof/>
+        </w:rPr>
+        <w:drawing>
+          <wp:inline distT="0" distB="0" distL="0" distR="0" wp14:anchorId="47EDF767" wp14:editId="080A5712">
+            <wp:extent cx="1684020" cy="1531912"/>
+            <wp:effectExtent l="0" t="0" r="0" b="0"/>
+            <wp:docPr id="14" name="Picture 14" descr="A screenshot of a cell phone&#10;&#10;Description automatically generated"/>
+            <wp:cNvGraphicFramePr>
+              <a:graphicFrameLocks xmlns:a="http://schemas.openxmlformats.org/drawingml/2006/main" noChangeAspect="1"/>
+            </wp:cNvGraphicFramePr>
+            <a:graphic xmlns:a="http://schemas.openxmlformats.org/drawingml/2006/main">
+              <a:graphicData uri="http://schemas.openxmlformats.org/drawingml/2006/picture">
+                <pic:pic xmlns:pic="http://schemas.openxmlformats.org/drawingml/2006/picture">
+                  <pic:nvPicPr>
+                    <pic:cNvPr id="14" name="ThinBackup.PNG"/>
+                    <pic:cNvPicPr/>
+                  </pic:nvPicPr>
+                  <pic:blipFill>
+                    <a:blip r:embed="rId12" cstate="print">
+                      <a:extLst>
+                        <a:ext uri="{28A0092B-C50C-407E-A947-70E740481C1C}">
+                          <a14:useLocalDpi xmlns:a14="http://schemas.microsoft.com/office/drawing/2010/main" val="0"/>
+                        </a:ext>
+                      </a:extLst>
+                    </a:blip>
+                    <a:stretch>
+                      <a:fillRect/>
+                    </a:stretch>
+                  </pic:blipFill>
+                  <pic:spPr>
+                    <a:xfrm>
+                      <a:off x="0" y="0"/>
+                      <a:ext cx="1729172" cy="1572986"/>
+                    </a:xfrm>
+                    <a:prstGeom prst="rect">
+                      <a:avLst/>
+                    </a:prstGeom>
+                  </pic:spPr>
+                </pic:pic>
+              </a:graphicData>
+            </a:graphic>
+          </wp:inline>
+        </w:drawing>
+      </w:r>
+    </w:p>
+    <w:p>
+      <w:pPr>
+        <w:pStyle w:val="Caption"/>
+        <w:jc w:val="center"/>
+      </w:pPr>
+      <w:r>
+        <w:t xml:space="preserve">Figure </w:t>
+      </w:r>
+      <w:fldSimple w:instr=" SEQ Figure \* ARABIC ">
+        <w:r>
+          <w:rPr>
+            <w:noProof/>
+          </w:rPr>
+          <w:t>1</w:t>
+        </w:r>
+      </w:fldSimple>
+      <w:r>
+        <w:t xml:space="preserve"> Thin Backup</w:t>
+      </w:r>
+    </w:p>
+    <w:p>
+      <w:pPr>
+        <w:pStyle w:val="ListParagraph"/>
         <w:numPr>
           <w:ilvl w:val="0"/>
           <w:numId w:val="4"/>
@@ -1180,6 +1302,8 @@
       <w:r>
         <w:t>Release</w:t>
       </w:r>
+      <w:bookmarkStart w:id="0" w:name="_GoBack"/>
+      <w:bookmarkEnd w:id="0"/>
     </w:p>
     <w:p>
       <w:pPr>
@@ -1358,7 +1482,7 @@
                     <pic:cNvPicPr/>
                   </pic:nvPicPr>
                   <pic:blipFill>
-                    <a:blip r:embed="rId11">
+                    <a:blip r:embed="rId13">
                       <a:extLst>
                         <a:ext uri="{28A0092B-C50C-407E-A947-70E740481C1C}">
                           <a14:useLocalDpi xmlns:a14="http://schemas.microsoft.com/office/drawing/2010/main" val="0"/>
@@ -1524,6 +1648,7 @@
     </w:p>
     <w:p>
       <w:r>
+        <w:lastRenderedPageBreak/>
         <w:t>Version to d</w:t>
       </w:r>
       <w:r>
@@ -1578,7 +1703,7 @@
       <w:r>
         <w:t xml:space="preserve"> </w:t>
       </w:r>
-      <w:hyperlink r:id="rId12" w:history="1">
+      <w:hyperlink r:id="rId14" w:history="1">
         <w:r>
           <w:rPr>
             <w:rStyle w:val="Hyperlink"/>
@@ -1716,7 +1841,6 @@
         <w:rPr>
           <w:color w:val="00B050"/>
         </w:rPr>
-        <w:lastRenderedPageBreak/>
         <w:t xml:space="preserve">$ </w:t>
       </w:r>
       <w:proofErr w:type="spellStart"/>
@@ -1900,7 +2024,7 @@
                     <pic:cNvPicPr/>
                   </pic:nvPicPr>
                   <pic:blipFill>
-                    <a:blip r:embed="rId13" cstate="print">
+                    <a:blip r:embed="rId15" cstate="print">
                       <a:extLst>
                         <a:ext uri="{28A0092B-C50C-407E-A947-70E740481C1C}">
                           <a14:useLocalDpi xmlns:a14="http://schemas.microsoft.com/office/drawing/2010/main" val="0"/>
@@ -2120,7 +2244,7 @@
                     <pic:cNvPicPr/>
                   </pic:nvPicPr>
                   <pic:blipFill>
-                    <a:blip r:embed="rId14" cstate="print">
+                    <a:blip r:embed="rId16" cstate="print">
                       <a:extLst>
                         <a:ext uri="{28A0092B-C50C-407E-A947-70E740481C1C}">
                           <a14:useLocalDpi xmlns:a14="http://schemas.microsoft.com/office/drawing/2010/main" val="0"/>
@@ -2163,6 +2287,7 @@
         <w:rPr>
           <w:noProof/>
         </w:rPr>
+        <w:lastRenderedPageBreak/>
         <w:drawing>
           <wp:inline distT="0" distB="0" distL="0" distR="0" wp14:anchorId="200822A6" wp14:editId="15A750F2">
             <wp:extent cx="3065799" cy="1546860"/>
@@ -2179,7 +2304,7 @@
                     <pic:cNvPicPr/>
                   </pic:nvPicPr>
                   <pic:blipFill>
-                    <a:blip r:embed="rId15" cstate="print">
+                    <a:blip r:embed="rId17" cstate="print">
                       <a:extLst>
                         <a:ext uri="{28A0092B-C50C-407E-A947-70E740481C1C}">
                           <a14:useLocalDpi xmlns:a14="http://schemas.microsoft.com/office/drawing/2010/main" val="0"/>
@@ -2279,7 +2404,6 @@
         <w:pStyle w:val="Heading3"/>
       </w:pPr>
       <w:r>
-        <w:lastRenderedPageBreak/>
         <w:t>Configuring Artifactory on the Jenkins Server</w:t>
       </w:r>
     </w:p>
@@ -2416,7 +2540,7 @@
                     <pic:cNvPicPr/>
                   </pic:nvPicPr>
                   <pic:blipFill>
-                    <a:blip r:embed="rId16" cstate="print">
+                    <a:blip r:embed="rId18" cstate="print">
                       <a:extLst>
                         <a:ext uri="{28A0092B-C50C-407E-A947-70E740481C1C}">
                           <a14:useLocalDpi xmlns:a14="http://schemas.microsoft.com/office/drawing/2010/main" val="0"/>
@@ -2492,7 +2616,7 @@
                     <pic:cNvPicPr/>
                   </pic:nvPicPr>
                   <pic:blipFill>
-                    <a:blip r:embed="rId17" cstate="print">
+                    <a:blip r:embed="rId19" cstate="print">
                       <a:extLst>
                         <a:ext uri="{28A0092B-C50C-407E-A947-70E740481C1C}">
                           <a14:useLocalDpi xmlns:a14="http://schemas.microsoft.com/office/drawing/2010/main" val="0"/>
@@ -2539,6 +2663,7 @@
         <w:rPr>
           <w:noProof/>
         </w:rPr>
+        <w:lastRenderedPageBreak/>
         <w:drawing>
           <wp:inline distT="0" distB="0" distL="0" distR="0" wp14:anchorId="5383072A" wp14:editId="539B5509">
             <wp:extent cx="3611880" cy="926480"/>
@@ -2555,7 +2680,7 @@
                     <pic:cNvPicPr/>
                   </pic:nvPicPr>
                   <pic:blipFill>
-                    <a:blip r:embed="rId18" cstate="print">
+                    <a:blip r:embed="rId20" cstate="print">
                       <a:extLst>
                         <a:ext uri="{28A0092B-C50C-407E-A947-70E740481C1C}">
                           <a14:useLocalDpi xmlns:a14="http://schemas.microsoft.com/office/drawing/2010/main" val="0"/>
@@ -2618,7 +2743,7 @@
                     <pic:cNvPicPr/>
                   </pic:nvPicPr>
                   <pic:blipFill>
-                    <a:blip r:embed="rId19" cstate="print">
+                    <a:blip r:embed="rId21" cstate="print">
                       <a:extLst>
                         <a:ext uri="{28A0092B-C50C-407E-A947-70E740481C1C}">
                           <a14:useLocalDpi xmlns:a14="http://schemas.microsoft.com/office/drawing/2010/main" val="0"/>
@@ -2666,7 +2791,6 @@
         <w:rPr>
           <w:noProof/>
         </w:rPr>
-        <w:lastRenderedPageBreak/>
         <w:drawing>
           <wp:inline distT="0" distB="0" distL="0" distR="0" wp14:anchorId="147E9E87" wp14:editId="7A2BB06C">
             <wp:extent cx="2745968" cy="678180"/>
@@ -2683,7 +2807,7 @@
                     <pic:cNvPicPr/>
                   </pic:nvPicPr>
                   <pic:blipFill>
-                    <a:blip r:embed="rId20" cstate="print">
+                    <a:blip r:embed="rId22" cstate="print">
                       <a:extLst>
                         <a:ext uri="{28A0092B-C50C-407E-A947-70E740481C1C}">
                           <a14:useLocalDpi xmlns:a14="http://schemas.microsoft.com/office/drawing/2010/main" val="0"/>
@@ -2729,7 +2853,7 @@
                     <pic:cNvPicPr/>
                   </pic:nvPicPr>
                   <pic:blipFill>
-                    <a:blip r:embed="rId21" cstate="print">
+                    <a:blip r:embed="rId23" cstate="print">
                       <a:extLst>
                         <a:ext uri="{28A0092B-C50C-407E-A947-70E740481C1C}">
                           <a14:useLocalDpi xmlns:a14="http://schemas.microsoft.com/office/drawing/2010/main" val="0"/>
@@ -2876,7 +3000,7 @@
         </w:rPr>
         <w:t xml:space="preserve"> </w:t>
       </w:r>
-      <w:hyperlink r:id="rId22" w:history="1">
+      <w:hyperlink r:id="rId24" w:history="1">
         <w:r>
           <w:rPr>
             <w:rStyle w:val="Hyperlink"/>
@@ -3048,6 +3172,7 @@
         <w:rPr>
           <w:noProof/>
         </w:rPr>
+        <w:lastRenderedPageBreak/>
         <w:drawing>
           <wp:anchor distT="0" distB="0" distL="114300" distR="114300" simplePos="0" relativeHeight="251658240" behindDoc="1" locked="0" layoutInCell="1" allowOverlap="1" wp14:anchorId="4E074E82" wp14:editId="7DB43A1A">
             <wp:simplePos x="0" y="0"/>
@@ -3080,7 +3205,7 @@
                     <pic:cNvPicPr/>
                   </pic:nvPicPr>
                   <pic:blipFill>
-                    <a:blip r:embed="rId23" cstate="print">
+                    <a:blip r:embed="rId25" cstate="print">
                       <a:extLst>
                         <a:ext uri="{28A0092B-C50C-407E-A947-70E740481C1C}">
                           <a14:useLocalDpi xmlns:a14="http://schemas.microsoft.com/office/drawing/2010/main" val="0"/>
@@ -3306,7 +3431,7 @@
     <w:p/>
     <w:p/>
     <w:sectPr>
-      <w:headerReference w:type="default" r:id="rId24"/>
+      <w:headerReference w:type="default" r:id="rId26"/>
       <w:pgSz w:w="11906" w:h="16838"/>
       <w:pgMar w:top="1440" w:right="1133" w:bottom="1440" w:left="1440" w:header="708" w:footer="708" w:gutter="0"/>
       <w:cols w:space="708"/>
@@ -5226,6 +5351,25 @@
       <w:spacing w:val="15"/>
     </w:rPr>
   </w:style>
+  <w:style w:type="paragraph" w:styleId="Caption">
+    <w:name w:val="caption"/>
+    <w:basedOn w:val="Normal"/>
+    <w:next w:val="Normal"/>
+    <w:uiPriority w:val="35"/>
+    <w:unhideWhenUsed/>
+    <w:qFormat/>
+    <w:rsid w:val="000A0F55"/>
+    <w:pPr>
+      <w:spacing w:after="200" w:line="240" w:lineRule="auto"/>
+    </w:pPr>
+    <w:rPr>
+      <w:i/>
+      <w:iCs/>
+      <w:color w:val="44546A" w:themeColor="text2"/>
+      <w:sz w:val="18"/>
+      <w:szCs w:val="18"/>
+    </w:rPr>
+  </w:style>
 </w:styles>
 </file>
 

</xml_diff>

<commit_message>
Updated Build server config file with Gradle Job information
</commit_message>
<xml_diff>
--- a/Documentation/Documents/BuildServer_config.docx
+++ b/Documentation/Documents/BuildServer_config.docx
@@ -1250,14 +1250,27 @@
       <w:r>
         <w:t xml:space="preserve">Figure </w:t>
       </w:r>
-      <w:fldSimple w:instr=" SEQ Figure \* ARABIC ">
-        <w:r>
-          <w:rPr>
-            <w:noProof/>
-          </w:rPr>
-          <w:t>1</w:t>
-        </w:r>
-      </w:fldSimple>
+      <w:r>
+        <w:fldChar w:fldCharType="begin"/>
+      </w:r>
+      <w:r>
+        <w:instrText xml:space="preserve"> SEQ Figure \* ARABIC </w:instrText>
+      </w:r>
+      <w:r>
+        <w:fldChar w:fldCharType="separate"/>
+      </w:r>
+      <w:r>
+        <w:rPr>
+          <w:noProof/>
+        </w:rPr>
+        <w:t>1</w:t>
+      </w:r>
+      <w:r>
+        <w:rPr>
+          <w:noProof/>
+        </w:rPr>
+        <w:fldChar w:fldCharType="end"/>
+      </w:r>
       <w:r>
         <w:t xml:space="preserve"> Thin Backup</w:t>
       </w:r>
@@ -1302,8 +1315,6 @@
       <w:r>
         <w:t>Release</w:t>
       </w:r>
-      <w:bookmarkStart w:id="0" w:name="_GoBack"/>
-      <w:bookmarkEnd w:id="0"/>
     </w:p>
     <w:p>
       <w:pPr>
@@ -1959,14 +1970,14 @@
         </w:rPr>
         <w:t xml:space="preserve"> </w:t>
       </w:r>
-      <w:bookmarkStart w:id="1" w:name="_Hlk5973521"/>
+      <w:bookmarkStart w:id="0" w:name="_Hlk5973521"/>
       <w:r>
         <w:rPr>
           <w:color w:val="00B050"/>
         </w:rPr>
         <w:t>artifactory.service</w:t>
       </w:r>
-      <w:bookmarkEnd w:id="1"/>
+      <w:bookmarkEnd w:id="0"/>
     </w:p>
     <w:p>
       <w:r>
@@ -3425,13 +3436,351 @@
     </w:p>
     <w:p>
       <w:pPr>
-        <w:ind w:left="709" w:hanging="425"/>
-      </w:pPr>
-    </w:p>
-    <w:p/>
-    <w:p/>
+        <w:pStyle w:val="Heading2"/>
+      </w:pPr>
+      <w:r>
+        <w:t>Gradle Freestyle Example</w:t>
+      </w:r>
+    </w:p>
+    <w:p>
+      <w:r>
+        <w:t>This pulls from Github and builds using Gradle then publishes to Artifactory</w:t>
+      </w:r>
+    </w:p>
+    <w:p>
+      <w:pPr>
+        <w:pStyle w:val="Heading3"/>
+      </w:pPr>
+      <w:r>
+        <w:t>Artifactory Configuration</w:t>
+      </w:r>
+    </w:p>
+    <w:p>
+      <w:r>
+        <w:t>In the artifactory configuration of the Freestyle project. These details were used.</w:t>
+      </w:r>
+    </w:p>
+    <w:p>
+      <w:r>
+        <w:rPr>
+          <w:noProof/>
+        </w:rPr>
+        <w:drawing>
+          <wp:inline distT="0" distB="0" distL="0" distR="0" wp14:anchorId="11AEA43C" wp14:editId="4CAD518C">
+            <wp:extent cx="3665220" cy="1559476"/>
+            <wp:effectExtent l="0" t="0" r="0" b="3175"/>
+            <wp:docPr id="15" name="Picture 15" descr="A screenshot of a cell phone&#10;&#10;Description automatically generated"/>
+            <wp:cNvGraphicFramePr>
+              <a:graphicFrameLocks xmlns:a="http://schemas.openxmlformats.org/drawingml/2006/main" noChangeAspect="1"/>
+            </wp:cNvGraphicFramePr>
+            <a:graphic xmlns:a="http://schemas.openxmlformats.org/drawingml/2006/main">
+              <a:graphicData uri="http://schemas.openxmlformats.org/drawingml/2006/picture">
+                <pic:pic xmlns:pic="http://schemas.openxmlformats.org/drawingml/2006/picture">
+                  <pic:nvPicPr>
+                    <pic:cNvPr id="15" name="gradleTest1.PNG"/>
+                    <pic:cNvPicPr/>
+                  </pic:nvPicPr>
+                  <pic:blipFill>
+                    <a:blip r:embed="rId26" cstate="print">
+                      <a:extLst>
+                        <a:ext uri="{28A0092B-C50C-407E-A947-70E740481C1C}">
+                          <a14:useLocalDpi xmlns:a14="http://schemas.microsoft.com/office/drawing/2010/main" val="0"/>
+                        </a:ext>
+                      </a:extLst>
+                    </a:blip>
+                    <a:stretch>
+                      <a:fillRect/>
+                    </a:stretch>
+                  </pic:blipFill>
+                  <pic:spPr>
+                    <a:xfrm>
+                      <a:off x="0" y="0"/>
+                      <a:ext cx="3726598" cy="1585591"/>
+                    </a:xfrm>
+                    <a:prstGeom prst="rect">
+                      <a:avLst/>
+                    </a:prstGeom>
+                  </pic:spPr>
+                </pic:pic>
+              </a:graphicData>
+            </a:graphic>
+          </wp:inline>
+        </w:drawing>
+      </w:r>
+    </w:p>
+    <w:p>
+      <w:r>
+        <w:rPr>
+          <w:noProof/>
+        </w:rPr>
+        <w:drawing>
+          <wp:inline distT="0" distB="0" distL="0" distR="0" wp14:anchorId="67F0B47A" wp14:editId="03FB2D50">
+            <wp:extent cx="3570865" cy="998220"/>
+            <wp:effectExtent l="0" t="0" r="0" b="0"/>
+            <wp:docPr id="16" name="Picture 16" descr="A screenshot of a cell phone&#10;&#10;Description automatically generated"/>
+            <wp:cNvGraphicFramePr>
+              <a:graphicFrameLocks xmlns:a="http://schemas.openxmlformats.org/drawingml/2006/main" noChangeAspect="1"/>
+            </wp:cNvGraphicFramePr>
+            <a:graphic xmlns:a="http://schemas.openxmlformats.org/drawingml/2006/main">
+              <a:graphicData uri="http://schemas.openxmlformats.org/drawingml/2006/picture">
+                <pic:pic xmlns:pic="http://schemas.openxmlformats.org/drawingml/2006/picture">
+                  <pic:nvPicPr>
+                    <pic:cNvPr id="16" name="gradleTest2.PNG"/>
+                    <pic:cNvPicPr/>
+                  </pic:nvPicPr>
+                  <pic:blipFill>
+                    <a:blip r:embed="rId27" cstate="print">
+                      <a:extLst>
+                        <a:ext uri="{28A0092B-C50C-407E-A947-70E740481C1C}">
+                          <a14:useLocalDpi xmlns:a14="http://schemas.microsoft.com/office/drawing/2010/main" val="0"/>
+                        </a:ext>
+                      </a:extLst>
+                    </a:blip>
+                    <a:stretch>
+                      <a:fillRect/>
+                    </a:stretch>
+                  </pic:blipFill>
+                  <pic:spPr>
+                    <a:xfrm>
+                      <a:off x="0" y="0"/>
+                      <a:ext cx="3601843" cy="1006880"/>
+                    </a:xfrm>
+                    <a:prstGeom prst="rect">
+                      <a:avLst/>
+                    </a:prstGeom>
+                  </pic:spPr>
+                </pic:pic>
+              </a:graphicData>
+            </a:graphic>
+          </wp:inline>
+        </w:drawing>
+      </w:r>
+    </w:p>
+    <w:p>
+      <w:r>
+        <w:t>In the More Details check the box to publish the artifacts.</w:t>
+      </w:r>
+    </w:p>
+    <w:p>
+      <w:r>
+        <w:rPr>
+          <w:noProof/>
+        </w:rPr>
+        <w:drawing>
+          <wp:inline distT="0" distB="0" distL="0" distR="0" wp14:anchorId="776F36EE" wp14:editId="513DDF00">
+            <wp:extent cx="2910840" cy="1285909"/>
+            <wp:effectExtent l="0" t="0" r="3810" b="9525"/>
+            <wp:docPr id="17" name="Picture 17" descr="A screenshot of a cell phone&#10;&#10;Description automatically generated"/>
+            <wp:cNvGraphicFramePr>
+              <a:graphicFrameLocks xmlns:a="http://schemas.openxmlformats.org/drawingml/2006/main" noChangeAspect="1"/>
+            </wp:cNvGraphicFramePr>
+            <a:graphic xmlns:a="http://schemas.openxmlformats.org/drawingml/2006/main">
+              <a:graphicData uri="http://schemas.openxmlformats.org/drawingml/2006/picture">
+                <pic:pic xmlns:pic="http://schemas.openxmlformats.org/drawingml/2006/picture">
+                  <pic:nvPicPr>
+                    <pic:cNvPr id="17" name="gradleTest3.PNG"/>
+                    <pic:cNvPicPr/>
+                  </pic:nvPicPr>
+                  <pic:blipFill>
+                    <a:blip r:embed="rId28" cstate="print">
+                      <a:extLst>
+                        <a:ext uri="{28A0092B-C50C-407E-A947-70E740481C1C}">
+                          <a14:useLocalDpi xmlns:a14="http://schemas.microsoft.com/office/drawing/2010/main" val="0"/>
+                        </a:ext>
+                      </a:extLst>
+                    </a:blip>
+                    <a:stretch>
+                      <a:fillRect/>
+                    </a:stretch>
+                  </pic:blipFill>
+                  <pic:spPr>
+                    <a:xfrm>
+                      <a:off x="0" y="0"/>
+                      <a:ext cx="3002006" cy="1326183"/>
+                    </a:xfrm>
+                    <a:prstGeom prst="rect">
+                      <a:avLst/>
+                    </a:prstGeom>
+                  </pic:spPr>
+                </pic:pic>
+              </a:graphicData>
+            </a:graphic>
+          </wp:inline>
+        </w:drawing>
+      </w:r>
+    </w:p>
+    <w:p>
+      <w:pPr>
+        <w:pStyle w:val="Heading3"/>
+      </w:pPr>
+      <w:r>
+        <w:t>Build the project</w:t>
+      </w:r>
+    </w:p>
+    <w:p>
+      <w:r>
+        <w:t xml:space="preserve">In the Build section add the </w:t>
+      </w:r>
+      <w:r>
+        <w:rPr>
+          <w:b/>
+        </w:rPr>
+        <w:t>Invoke Gradle Script</w:t>
+      </w:r>
+    </w:p>
+    <w:p>
+      <w:r>
+        <w:rPr>
+          <w:noProof/>
+        </w:rPr>
+        <w:lastRenderedPageBreak/>
+        <w:drawing>
+          <wp:inline distT="0" distB="0" distL="0" distR="0" wp14:anchorId="2668FFFC" wp14:editId="516C9BA4">
+            <wp:extent cx="3101340" cy="1051724"/>
+            <wp:effectExtent l="0" t="0" r="3810" b="0"/>
+            <wp:docPr id="18" name="Picture 18" descr="A screenshot of a cell phone&#10;&#10;Description automatically generated"/>
+            <wp:cNvGraphicFramePr>
+              <a:graphicFrameLocks xmlns:a="http://schemas.openxmlformats.org/drawingml/2006/main" noChangeAspect="1"/>
+            </wp:cNvGraphicFramePr>
+            <a:graphic xmlns:a="http://schemas.openxmlformats.org/drawingml/2006/main">
+              <a:graphicData uri="http://schemas.openxmlformats.org/drawingml/2006/picture">
+                <pic:pic xmlns:pic="http://schemas.openxmlformats.org/drawingml/2006/picture">
+                  <pic:nvPicPr>
+                    <pic:cNvPr id="18" name="gradleTest4.PNG"/>
+                    <pic:cNvPicPr/>
+                  </pic:nvPicPr>
+                  <pic:blipFill>
+                    <a:blip r:embed="rId29" cstate="print">
+                      <a:extLst>
+                        <a:ext uri="{28A0092B-C50C-407E-A947-70E740481C1C}">
+                          <a14:useLocalDpi xmlns:a14="http://schemas.microsoft.com/office/drawing/2010/main" val="0"/>
+                        </a:ext>
+                      </a:extLst>
+                    </a:blip>
+                    <a:stretch>
+                      <a:fillRect/>
+                    </a:stretch>
+                  </pic:blipFill>
+                  <pic:spPr>
+                    <a:xfrm>
+                      <a:off x="0" y="0"/>
+                      <a:ext cx="3135504" cy="1063310"/>
+                    </a:xfrm>
+                    <a:prstGeom prst="rect">
+                      <a:avLst/>
+                    </a:prstGeom>
+                  </pic:spPr>
+                </pic:pic>
+              </a:graphicData>
+            </a:graphic>
+          </wp:inline>
+        </w:drawing>
+      </w:r>
+    </w:p>
+    <w:p>
+      <w:r>
+        <w:t>Here the name of the gradle to use is added.</w:t>
+      </w:r>
+    </w:p>
+    <w:p>
+      <w:pPr>
+        <w:pStyle w:val="Heading5"/>
+      </w:pPr>
+      <w:r>
+        <w:t>Example of Gradle script</w:t>
+      </w:r>
+    </w:p>
+    <w:p>
+      <w:r>
+        <w:rPr>
+          <w:noProof/>
+        </w:rPr>
+        <w:drawing>
+          <wp:inline distT="0" distB="0" distL="0" distR="0" wp14:anchorId="05E63A5B" wp14:editId="77A15176">
+            <wp:extent cx="3101340" cy="2649415"/>
+            <wp:effectExtent l="0" t="0" r="3810" b="0"/>
+            <wp:docPr id="19" name="Picture 19" descr="A screenshot of a social media post&#10;&#10;Description automatically generated"/>
+            <wp:cNvGraphicFramePr>
+              <a:graphicFrameLocks xmlns:a="http://schemas.openxmlformats.org/drawingml/2006/main" noChangeAspect="1"/>
+            </wp:cNvGraphicFramePr>
+            <a:graphic xmlns:a="http://schemas.openxmlformats.org/drawingml/2006/main">
+              <a:graphicData uri="http://schemas.openxmlformats.org/drawingml/2006/picture">
+                <pic:pic xmlns:pic="http://schemas.openxmlformats.org/drawingml/2006/picture">
+                  <pic:nvPicPr>
+                    <pic:cNvPr id="19" name="projectBuild_gradle.PNG"/>
+                    <pic:cNvPicPr/>
+                  </pic:nvPicPr>
+                  <pic:blipFill>
+                    <a:blip r:embed="rId30" cstate="print">
+                      <a:extLst>
+                        <a:ext uri="{28A0092B-C50C-407E-A947-70E740481C1C}">
+                          <a14:useLocalDpi xmlns:a14="http://schemas.microsoft.com/office/drawing/2010/main" val="0"/>
+                        </a:ext>
+                      </a:extLst>
+                    </a:blip>
+                    <a:stretch>
+                      <a:fillRect/>
+                    </a:stretch>
+                  </pic:blipFill>
+                  <pic:spPr>
+                    <a:xfrm>
+                      <a:off x="0" y="0"/>
+                      <a:ext cx="3132072" cy="2675669"/>
+                    </a:xfrm>
+                    <a:prstGeom prst="rect">
+                      <a:avLst/>
+                    </a:prstGeom>
+                  </pic:spPr>
+                </pic:pic>
+              </a:graphicData>
+            </a:graphic>
+          </wp:inline>
+        </w:drawing>
+      </w:r>
+    </w:p>
+    <w:p>
+      <w:r>
+        <w:rPr>
+          <w:b/>
+        </w:rPr>
+        <w:t>NOTE:</w:t>
+      </w:r>
+      <w:r>
+        <w:t xml:space="preserve"> The plugin to </w:t>
+      </w:r>
+      <w:proofErr w:type="spellStart"/>
+      <w:r>
+        <w:t>msBuild</w:t>
+      </w:r>
+      <w:proofErr w:type="spellEnd"/>
+      <w:r>
+        <w:t xml:space="preserve"> through Gradle</w:t>
+      </w:r>
+    </w:p>
+    <w:p>
+      <w:r>
+        <w:t>This allows for .NET projects to be built in Gradle</w:t>
+      </w:r>
+    </w:p>
+    <w:p>
+      <w:pPr>
+        <w:pStyle w:val="Heading1"/>
+      </w:pPr>
+      <w:r>
+        <w:t>Build Scan</w:t>
+      </w:r>
+    </w:p>
+    <w:p>
+      <w:r>
+        <w:t>This tool allows for a graph representation of the build</w:t>
+      </w:r>
+    </w:p>
+    <w:p>
+      <w:bookmarkStart w:id="1" w:name="_GoBack"/>
+      <w:bookmarkEnd w:id="1"/>
+    </w:p>
     <w:sectPr>
-      <w:headerReference w:type="default" r:id="rId26"/>
+      <w:headerReference w:type="default" r:id="rId31"/>
       <w:pgSz w:w="11906" w:h="16838"/>
       <w:pgMar w:top="1440" w:right="1133" w:bottom="1440" w:left="1440" w:header="708" w:footer="708" w:gutter="0"/>
       <w:cols w:space="708"/>
@@ -5099,6 +5448,26 @@
       <w:color w:val="2F5496" w:themeColor="accent1" w:themeShade="BF"/>
     </w:rPr>
   </w:style>
+  <w:style w:type="paragraph" w:styleId="Heading5">
+    <w:name w:val="heading 5"/>
+    <w:basedOn w:val="Normal"/>
+    <w:next w:val="Normal"/>
+    <w:link w:val="Heading5Char"/>
+    <w:uiPriority w:val="9"/>
+    <w:unhideWhenUsed/>
+    <w:qFormat/>
+    <w:rsid w:val="00E241AB"/>
+    <w:pPr>
+      <w:keepNext/>
+      <w:keepLines/>
+      <w:spacing w:before="40" w:after="0"/>
+      <w:outlineLvl w:val="4"/>
+    </w:pPr>
+    <w:rPr>
+      <w:rFonts w:asciiTheme="majorHAnsi" w:eastAsiaTheme="majorEastAsia" w:hAnsiTheme="majorHAnsi" w:cstheme="majorBidi"/>
+      <w:color w:val="2F5496" w:themeColor="accent1" w:themeShade="BF"/>
+    </w:rPr>
+  </w:style>
   <w:style w:type="character" w:default="1" w:styleId="DefaultParagraphFont">
     <w:name w:val="Default Paragraph Font"/>
     <w:uiPriority w:val="1"/>
@@ -5368,6 +5737,17 @@
       <w:color w:val="44546A" w:themeColor="text2"/>
       <w:sz w:val="18"/>
       <w:szCs w:val="18"/>
+    </w:rPr>
+  </w:style>
+  <w:style w:type="character" w:customStyle="1" w:styleId="Heading5Char">
+    <w:name w:val="Heading 5 Char"/>
+    <w:basedOn w:val="DefaultParagraphFont"/>
+    <w:link w:val="Heading5"/>
+    <w:uiPriority w:val="9"/>
+    <w:rsid w:val="00E241AB"/>
+    <w:rPr>
+      <w:rFonts w:asciiTheme="majorHAnsi" w:eastAsiaTheme="majorEastAsia" w:hAnsiTheme="majorHAnsi" w:cstheme="majorBidi"/>
+      <w:color w:val="2F5496" w:themeColor="accent1" w:themeShade="BF"/>
     </w:rPr>
   </w:style>
 </w:styles>

</xml_diff>